<commit_message>
Removed some unnecessary details from the comments This changes makes a cleaner looking code.
</commit_message>
<xml_diff>
--- a/Bikeshare.docx
+++ b/Bikeshare.docx
@@ -766,204 +766,189 @@
     </w:p>
     <w:p>
       <w:r>
-        <w:t xml:space="preserve">        # use the index of the months list to get the corresponding int</w:t>
-      </w:r>
-    </w:p>
-    <w:p>
-      <w:r>
-        <w:t xml:space="preserve">        months = ['</w:t>
-      </w:r>
-      <w:proofErr w:type="spellStart"/>
-      <w:r>
-        <w:t>january</w:t>
-      </w:r>
-      <w:proofErr w:type="spellEnd"/>
-      <w:r>
-        <w:t>', '</w:t>
-      </w:r>
-      <w:proofErr w:type="spellStart"/>
-      <w:r>
-        <w:t>february</w:t>
-      </w:r>
-      <w:proofErr w:type="spellEnd"/>
-      <w:r>
-        <w:t>', 'march', '</w:t>
-      </w:r>
-      <w:proofErr w:type="spellStart"/>
-      <w:r>
-        <w:t>april</w:t>
-      </w:r>
-      <w:proofErr w:type="spellEnd"/>
-      <w:r>
-        <w:t>', 'may', '</w:t>
-      </w:r>
-      <w:proofErr w:type="spellStart"/>
-      <w:r>
-        <w:t>june</w:t>
-      </w:r>
-      <w:proofErr w:type="spellEnd"/>
-      <w:r>
-        <w:t>']</w:t>
-      </w:r>
-    </w:p>
-    <w:p>
-      <w:r>
-        <w:t xml:space="preserve">        month = </w:t>
-      </w:r>
-      <w:proofErr w:type="spellStart"/>
-      <w:proofErr w:type="gramStart"/>
-      <w:r>
-        <w:t>months.index</w:t>
-      </w:r>
-      <w:proofErr w:type="spellEnd"/>
-      <w:proofErr w:type="gramEnd"/>
-      <w:r>
-        <w:t>(month) + 1</w:t>
-      </w:r>
-    </w:p>
-    <w:p/>
-    <w:p>
-      <w:r>
-        <w:t xml:space="preserve">        # filter by month to create the new </w:t>
-      </w:r>
-      <w:proofErr w:type="spellStart"/>
-      <w:r>
-        <w:t>dataframe</w:t>
-      </w:r>
-      <w:proofErr w:type="spellEnd"/>
-    </w:p>
-    <w:p>
-      <w:r>
-        <w:t xml:space="preserve">        df = df[df['month'] == month]</w:t>
-      </w:r>
-    </w:p>
-    <w:p/>
-    <w:p>
-      <w:r>
-        <w:t xml:space="preserve">    # filter by day of week if applicable</w:t>
-      </w:r>
-    </w:p>
-    <w:p>
-      <w:r>
-        <w:t xml:space="preserve">    if </w:t>
-      </w:r>
-      <w:proofErr w:type="gramStart"/>
-      <w:r>
-        <w:t>day !</w:t>
-      </w:r>
-      <w:proofErr w:type="gramEnd"/>
-      <w:r>
-        <w:t>= 'all':</w:t>
-      </w:r>
-    </w:p>
-    <w:p>
-      <w:r>
-        <w:t xml:space="preserve">        # filter by day of week to create the new </w:t>
-      </w:r>
-      <w:proofErr w:type="spellStart"/>
-      <w:r>
-        <w:t>dataframe</w:t>
-      </w:r>
-      <w:proofErr w:type="spellEnd"/>
-    </w:p>
-    <w:p>
-      <w:r>
-        <w:t xml:space="preserve">        df = df[df['</w:t>
-      </w:r>
-      <w:proofErr w:type="spellStart"/>
-      <w:r>
-        <w:t>day_of_week</w:t>
-      </w:r>
-      <w:proofErr w:type="spellEnd"/>
-      <w:r>
-        <w:t xml:space="preserve">'] == </w:t>
-      </w:r>
-      <w:proofErr w:type="spellStart"/>
-      <w:proofErr w:type="gramStart"/>
-      <w:r>
-        <w:t>day.title</w:t>
-      </w:r>
-      <w:proofErr w:type="spellEnd"/>
-      <w:proofErr w:type="gramEnd"/>
-      <w:r>
-        <w:t>()]</w:t>
-      </w:r>
-    </w:p>
-    <w:p>
-      <w:r>
-        <w:t xml:space="preserve">        #print (</w:t>
-      </w:r>
-      <w:proofErr w:type="spellStart"/>
-      <w:proofErr w:type="gramStart"/>
-      <w:r>
-        <w:t>day.title</w:t>
-      </w:r>
-      <w:proofErr w:type="spellEnd"/>
-      <w:proofErr w:type="gramEnd"/>
-      <w:r>
-        <w:t>())</w:t>
-      </w:r>
-    </w:p>
-    <w:p>
-      <w:r>
-        <w:t xml:space="preserve">        #print (</w:t>
-      </w:r>
-      <w:proofErr w:type="spellStart"/>
-      <w:proofErr w:type="gramStart"/>
-      <w:r>
-        <w:t>df.head</w:t>
-      </w:r>
-      <w:proofErr w:type="spellEnd"/>
-      <w:proofErr w:type="gramEnd"/>
-      <w:r>
-        <w:t>())</w:t>
-      </w:r>
-    </w:p>
-    <w:p>
-      <w:r>
-        <w:t xml:space="preserve">    return df</w:t>
-      </w:r>
-    </w:p>
-    <w:p>
-      <w:proofErr w:type="spellStart"/>
-      <w:r>
-        <w:t>load_</w:t>
-      </w:r>
-      <w:proofErr w:type="gramStart"/>
-      <w:r>
-        <w:t>data</w:t>
-      </w:r>
-      <w:proofErr w:type="spellEnd"/>
-      <w:r>
-        <w:t>(</w:t>
-      </w:r>
-      <w:proofErr w:type="gramEnd"/>
-      <w:r>
-        <w:t>city, month, day)</w:t>
-      </w:r>
-    </w:p>
-    <w:p/>
-    <w:p>
-      <w:proofErr w:type="gramStart"/>
-      <w:r>
-        <w:t>print(</w:t>
-      </w:r>
-      <w:proofErr w:type="gramEnd"/>
-      <w:r>
-        <w:t>'\</w:t>
-      </w:r>
-      <w:proofErr w:type="spellStart"/>
-      <w:r>
-        <w:t>nCalculating</w:t>
-      </w:r>
-      <w:proofErr w:type="spellEnd"/>
-      <w:r>
-        <w:t xml:space="preserve"> The Most Fr</w:t>
+        <w:t xml:space="preserve">        </w:t>
       </w:r>
       <w:bookmarkStart w:id="0" w:name="_GoBack"/>
       <w:bookmarkEnd w:id="0"/>
       <w:r>
-        <w:t>equent Times of Travel...\n')</w:t>
+        <w:t>months = ['</w:t>
+      </w:r>
+      <w:proofErr w:type="spellStart"/>
+      <w:r>
+        <w:t>january</w:t>
+      </w:r>
+      <w:proofErr w:type="spellEnd"/>
+      <w:r>
+        <w:t>', '</w:t>
+      </w:r>
+      <w:proofErr w:type="spellStart"/>
+      <w:r>
+        <w:t>february</w:t>
+      </w:r>
+      <w:proofErr w:type="spellEnd"/>
+      <w:r>
+        <w:t>', 'march', '</w:t>
+      </w:r>
+      <w:proofErr w:type="spellStart"/>
+      <w:r>
+        <w:t>april</w:t>
+      </w:r>
+      <w:proofErr w:type="spellEnd"/>
+      <w:r>
+        <w:t>', 'may', '</w:t>
+      </w:r>
+      <w:proofErr w:type="spellStart"/>
+      <w:r>
+        <w:t>june</w:t>
+      </w:r>
+      <w:proofErr w:type="spellEnd"/>
+      <w:r>
+        <w:t>']</w:t>
+      </w:r>
+    </w:p>
+    <w:p>
+      <w:r>
+        <w:t xml:space="preserve">        month = </w:t>
+      </w:r>
+      <w:proofErr w:type="spellStart"/>
+      <w:proofErr w:type="gramStart"/>
+      <w:r>
+        <w:t>months.index</w:t>
+      </w:r>
+      <w:proofErr w:type="spellEnd"/>
+      <w:proofErr w:type="gramEnd"/>
+      <w:r>
+        <w:t>(month) + 1</w:t>
+      </w:r>
+    </w:p>
+    <w:p/>
+    <w:p>
+      <w:r>
+        <w:t xml:space="preserve">        df = df[df['month'] == month]</w:t>
+      </w:r>
+    </w:p>
+    <w:p/>
+    <w:p>
+      <w:r>
+        <w:t xml:space="preserve">    # filter by day of week if applicable</w:t>
+      </w:r>
+    </w:p>
+    <w:p>
+      <w:r>
+        <w:t xml:space="preserve">    if </w:t>
+      </w:r>
+      <w:proofErr w:type="gramStart"/>
+      <w:r>
+        <w:t>day !</w:t>
+      </w:r>
+      <w:proofErr w:type="gramEnd"/>
+      <w:r>
+        <w:t>= 'all':</w:t>
+      </w:r>
+    </w:p>
+    <w:p>
+      <w:r>
+        <w:t xml:space="preserve">        # filter by day of week to create the new </w:t>
+      </w:r>
+      <w:proofErr w:type="spellStart"/>
+      <w:r>
+        <w:t>dataframe</w:t>
+      </w:r>
+      <w:proofErr w:type="spellEnd"/>
+    </w:p>
+    <w:p>
+      <w:r>
+        <w:t xml:space="preserve">        df = df[df['</w:t>
+      </w:r>
+      <w:proofErr w:type="spellStart"/>
+      <w:r>
+        <w:t>day_of_week</w:t>
+      </w:r>
+      <w:proofErr w:type="spellEnd"/>
+      <w:r>
+        <w:t xml:space="preserve">'] == </w:t>
+      </w:r>
+      <w:proofErr w:type="spellStart"/>
+      <w:proofErr w:type="gramStart"/>
+      <w:r>
+        <w:t>day.title</w:t>
+      </w:r>
+      <w:proofErr w:type="spellEnd"/>
+      <w:proofErr w:type="gramEnd"/>
+      <w:r>
+        <w:t>()]</w:t>
+      </w:r>
+    </w:p>
+    <w:p>
+      <w:r>
+        <w:t xml:space="preserve">        #print (</w:t>
+      </w:r>
+      <w:proofErr w:type="spellStart"/>
+      <w:proofErr w:type="gramStart"/>
+      <w:r>
+        <w:t>day.title</w:t>
+      </w:r>
+      <w:proofErr w:type="spellEnd"/>
+      <w:proofErr w:type="gramEnd"/>
+      <w:r>
+        <w:t>())</w:t>
+      </w:r>
+    </w:p>
+    <w:p>
+      <w:r>
+        <w:t xml:space="preserve">        #print (</w:t>
+      </w:r>
+      <w:proofErr w:type="spellStart"/>
+      <w:proofErr w:type="gramStart"/>
+      <w:r>
+        <w:t>df.head</w:t>
+      </w:r>
+      <w:proofErr w:type="spellEnd"/>
+      <w:proofErr w:type="gramEnd"/>
+      <w:r>
+        <w:t>())</w:t>
+      </w:r>
+    </w:p>
+    <w:p>
+      <w:r>
+        <w:t xml:space="preserve">    return df</w:t>
+      </w:r>
+    </w:p>
+    <w:p>
+      <w:proofErr w:type="spellStart"/>
+      <w:r>
+        <w:t>load_</w:t>
+      </w:r>
+      <w:proofErr w:type="gramStart"/>
+      <w:r>
+        <w:t>data</w:t>
+      </w:r>
+      <w:proofErr w:type="spellEnd"/>
+      <w:r>
+        <w:t>(</w:t>
+      </w:r>
+      <w:proofErr w:type="gramEnd"/>
+      <w:r>
+        <w:t>city, month, day)</w:t>
+      </w:r>
+    </w:p>
+    <w:p/>
+    <w:p>
+      <w:proofErr w:type="gramStart"/>
+      <w:r>
+        <w:t>print(</w:t>
+      </w:r>
+      <w:proofErr w:type="gramEnd"/>
+      <w:r>
+        <w:t>'\</w:t>
+      </w:r>
+      <w:proofErr w:type="spellStart"/>
+      <w:r>
+        <w:t>nCalculating</w:t>
+      </w:r>
+      <w:proofErr w:type="spellEnd"/>
+      <w:r>
+        <w:t xml:space="preserve"> The Most Frequent Times of Travel...\n')</w:t>
       </w:r>
     </w:p>
     <w:p>
@@ -1032,6 +1017,7 @@
     <w:p>
       <w:proofErr w:type="gramStart"/>
       <w:r>
+        <w:lastRenderedPageBreak/>
         <w:t>df[</w:t>
       </w:r>
       <w:proofErr w:type="gramEnd"/>
@@ -1364,299 +1350,299 @@
     <w:p>
       <w:proofErr w:type="gramStart"/>
       <w:r>
+        <w:t>print(</w:t>
+      </w:r>
+      <w:proofErr w:type="gramEnd"/>
+      <w:r>
+        <w:t>'\</w:t>
+      </w:r>
+      <w:proofErr w:type="spellStart"/>
+      <w:r>
+        <w:t>nCalculating</w:t>
+      </w:r>
+      <w:proofErr w:type="spellEnd"/>
+      <w:r>
+        <w:t xml:space="preserve"> The Most Popular Stations and Trip...\n')</w:t>
+      </w:r>
+    </w:p>
+    <w:p>
+      <w:proofErr w:type="spellStart"/>
+      <w:r>
+        <w:t>start_time</w:t>
+      </w:r>
+      <w:proofErr w:type="spellEnd"/>
+      <w:r>
+        <w:t xml:space="preserve"> = </w:t>
+      </w:r>
+      <w:proofErr w:type="spellStart"/>
+      <w:proofErr w:type="gramStart"/>
+      <w:r>
+        <w:t>time.time</w:t>
+      </w:r>
+      <w:proofErr w:type="spellEnd"/>
+      <w:proofErr w:type="gramEnd"/>
+      <w:r>
+        <w:t>()</w:t>
+      </w:r>
+    </w:p>
+    <w:p/>
+    <w:p>
+      <w:r>
+        <w:t># display most commonly used start station</w:t>
+      </w:r>
+    </w:p>
+    <w:p>
+      <w:proofErr w:type="spellStart"/>
+      <w:r>
+        <w:t>Common_used_station</w:t>
+      </w:r>
+      <w:proofErr w:type="spellEnd"/>
+      <w:r>
+        <w:t xml:space="preserve"> = </w:t>
+      </w:r>
+      <w:proofErr w:type="gramStart"/>
+      <w:r>
+        <w:t>df[</w:t>
+      </w:r>
+      <w:proofErr w:type="gramEnd"/>
+      <w:r>
+        <w:t>'Start Station'].mode()[0]</w:t>
+      </w:r>
+    </w:p>
+    <w:p>
+      <w:r>
+        <w:t xml:space="preserve">print ('The most commonly used start station: ', '\033[91m' + </w:t>
+      </w:r>
+      <w:proofErr w:type="spellStart"/>
+      <w:r>
+        <w:t>Common_used_station</w:t>
+      </w:r>
+      <w:proofErr w:type="spellEnd"/>
+      <w:r>
+        <w:t xml:space="preserve"> + '\033[0m')</w:t>
+      </w:r>
+    </w:p>
+    <w:p/>
+    <w:p/>
+    <w:p>
+      <w:r>
+        <w:t># display most commonly used end station</w:t>
+      </w:r>
+    </w:p>
+    <w:p>
+      <w:proofErr w:type="spellStart"/>
+      <w:r>
+        <w:t>Common_used_end_station</w:t>
+      </w:r>
+      <w:proofErr w:type="spellEnd"/>
+      <w:r>
+        <w:t xml:space="preserve"> = </w:t>
+      </w:r>
+      <w:proofErr w:type="gramStart"/>
+      <w:r>
+        <w:t>df[</w:t>
+      </w:r>
+      <w:proofErr w:type="gramEnd"/>
+      <w:r>
+        <w:t>'End Station'].mode()[0]</w:t>
+      </w:r>
+    </w:p>
+    <w:p>
+      <w:r>
+        <w:t xml:space="preserve">print ('The most commonly used end station: ', '\033[91m' + </w:t>
+      </w:r>
+      <w:proofErr w:type="spellStart"/>
+      <w:r>
+        <w:t>Common_used_end_station</w:t>
+      </w:r>
+      <w:proofErr w:type="spellEnd"/>
+      <w:r>
+        <w:t xml:space="preserve"> + '\033[0m')</w:t>
+      </w:r>
+    </w:p>
+    <w:p/>
+    <w:p>
+      <w:r>
+        <w:t># display most frequent combination of start station and end station trip</w:t>
+      </w:r>
+    </w:p>
+    <w:p>
+      <w:proofErr w:type="spellStart"/>
+      <w:r>
+        <w:t>Start_end</w:t>
+      </w:r>
+      <w:proofErr w:type="spellEnd"/>
+      <w:r>
+        <w:t xml:space="preserve"> = (</w:t>
+      </w:r>
+      <w:proofErr w:type="gramStart"/>
+      <w:r>
+        <w:t>df[</w:t>
+      </w:r>
+      <w:proofErr w:type="gramEnd"/>
+      <w:r>
+        <w:t>'Start Station'] + ' AND ' + df['End Station']).mode()[0]</w:t>
+      </w:r>
+    </w:p>
+    <w:p>
+      <w:r>
+        <w:t xml:space="preserve">print ('The most commonly used Start and end station: ', '\033[91m' + </w:t>
+      </w:r>
+      <w:proofErr w:type="spellStart"/>
+      <w:r>
+        <w:t>Start_end</w:t>
+      </w:r>
+      <w:proofErr w:type="spellEnd"/>
+      <w:r>
+        <w:t xml:space="preserve"> + '\033[0m')</w:t>
+      </w:r>
+    </w:p>
+    <w:p/>
+    <w:p/>
+    <w:p>
+      <w:proofErr w:type="gramStart"/>
+      <w:r>
+        <w:t>print(</w:t>
+      </w:r>
+      <w:proofErr w:type="gramEnd"/>
+      <w:r>
+        <w:t>"\</w:t>
+      </w:r>
+      <w:proofErr w:type="spellStart"/>
+      <w:r>
+        <w:t>nThis</w:t>
+      </w:r>
+      <w:proofErr w:type="spellEnd"/>
+      <w:r>
+        <w:t xml:space="preserve"> took %s seconds." % (</w:t>
+      </w:r>
+      <w:proofErr w:type="spellStart"/>
+      <w:proofErr w:type="gramStart"/>
+      <w:r>
+        <w:t>time.time</w:t>
+      </w:r>
+      <w:proofErr w:type="spellEnd"/>
+      <w:proofErr w:type="gramEnd"/>
+      <w:r>
+        <w:t xml:space="preserve">() - </w:t>
+      </w:r>
+      <w:proofErr w:type="spellStart"/>
+      <w:r>
+        <w:t>start_time</w:t>
+      </w:r>
+      <w:proofErr w:type="spellEnd"/>
+      <w:r>
+        <w:t>))</w:t>
+      </w:r>
+    </w:p>
+    <w:p>
+      <w:proofErr w:type="gramStart"/>
+      <w:r>
+        <w:t>print(</w:t>
+      </w:r>
+      <w:proofErr w:type="gramEnd"/>
+      <w:r>
+        <w:t>'-'*50)</w:t>
+      </w:r>
+    </w:p>
+    <w:p/>
+    <w:p/>
+    <w:p>
+      <w:r>
+        <w:t>"""Displays statistics on the total and average trip duration."""</w:t>
+      </w:r>
+    </w:p>
+    <w:p/>
+    <w:p>
+      <w:proofErr w:type="gramStart"/>
+      <w:r>
+        <w:t>print(</w:t>
+      </w:r>
+      <w:proofErr w:type="gramEnd"/>
+      <w:r>
+        <w:t>'\</w:t>
+      </w:r>
+      <w:proofErr w:type="spellStart"/>
+      <w:r>
+        <w:t>nCalculating</w:t>
+      </w:r>
+      <w:proofErr w:type="spellEnd"/>
+      <w:r>
+        <w:t xml:space="preserve"> Trip Duration...\n')</w:t>
+      </w:r>
+    </w:p>
+    <w:p>
+      <w:proofErr w:type="spellStart"/>
+      <w:r>
+        <w:t>start_time</w:t>
+      </w:r>
+      <w:proofErr w:type="spellEnd"/>
+      <w:r>
+        <w:t xml:space="preserve"> = </w:t>
+      </w:r>
+      <w:proofErr w:type="spellStart"/>
+      <w:proofErr w:type="gramStart"/>
+      <w:r>
+        <w:t>time.time</w:t>
+      </w:r>
+      <w:proofErr w:type="spellEnd"/>
+      <w:proofErr w:type="gramEnd"/>
+      <w:r>
+        <w:t>()</w:t>
+      </w:r>
+    </w:p>
+    <w:p/>
+    <w:p>
+      <w:r>
+        <w:t># display total travel time</w:t>
+      </w:r>
+    </w:p>
+    <w:p>
+      <w:proofErr w:type="spellStart"/>
+      <w:r>
+        <w:t>TotalTravel_Time</w:t>
+      </w:r>
+      <w:proofErr w:type="spellEnd"/>
+      <w:r>
+        <w:t xml:space="preserve"> = </w:t>
+      </w:r>
+      <w:proofErr w:type="gramStart"/>
+      <w:r>
+        <w:t>df[</w:t>
+      </w:r>
+      <w:proofErr w:type="gramEnd"/>
+      <w:r>
+        <w:t>'Trip Duration'].sum()</w:t>
+      </w:r>
+    </w:p>
+    <w:p>
+      <w:r>
+        <w:t xml:space="preserve">print ('The total travel time: ', '\033[91m' + </w:t>
+      </w:r>
+      <w:proofErr w:type="gramStart"/>
+      <w:r>
+        <w:t>str(</w:t>
+      </w:r>
+      <w:proofErr w:type="spellStart"/>
+      <w:proofErr w:type="gramEnd"/>
+      <w:r>
+        <w:t>TotalTravel_Time</w:t>
+      </w:r>
+      <w:proofErr w:type="spellEnd"/>
+      <w:r>
+        <w:t>) + '\033[0m')</w:t>
+      </w:r>
+    </w:p>
+    <w:p/>
+    <w:p>
+      <w:r>
+        <w:t># display mean travel time</w:t>
+      </w:r>
+    </w:p>
+    <w:p>
+      <w:proofErr w:type="spellStart"/>
+      <w:r>
         <w:lastRenderedPageBreak/>
-        <w:t>print(</w:t>
-      </w:r>
-      <w:proofErr w:type="gramEnd"/>
-      <w:r>
-        <w:t>'\</w:t>
-      </w:r>
-      <w:proofErr w:type="spellStart"/>
-      <w:r>
-        <w:t>nCalculating</w:t>
-      </w:r>
-      <w:proofErr w:type="spellEnd"/>
-      <w:r>
-        <w:t xml:space="preserve"> The Most Popular Stations and Trip...\n')</w:t>
-      </w:r>
-    </w:p>
-    <w:p>
-      <w:proofErr w:type="spellStart"/>
-      <w:r>
-        <w:t>start_time</w:t>
-      </w:r>
-      <w:proofErr w:type="spellEnd"/>
-      <w:r>
-        <w:t xml:space="preserve"> = </w:t>
-      </w:r>
-      <w:proofErr w:type="spellStart"/>
-      <w:proofErr w:type="gramStart"/>
-      <w:r>
-        <w:t>time.time</w:t>
-      </w:r>
-      <w:proofErr w:type="spellEnd"/>
-      <w:proofErr w:type="gramEnd"/>
-      <w:r>
-        <w:t>()</w:t>
-      </w:r>
-    </w:p>
-    <w:p/>
-    <w:p>
-      <w:r>
-        <w:t># display most commonly used start station</w:t>
-      </w:r>
-    </w:p>
-    <w:p>
-      <w:proofErr w:type="spellStart"/>
-      <w:r>
-        <w:t>Common_used_station</w:t>
-      </w:r>
-      <w:proofErr w:type="spellEnd"/>
-      <w:r>
-        <w:t xml:space="preserve"> = </w:t>
-      </w:r>
-      <w:proofErr w:type="gramStart"/>
-      <w:r>
-        <w:t>df[</w:t>
-      </w:r>
-      <w:proofErr w:type="gramEnd"/>
-      <w:r>
-        <w:t>'Start Station'].mode()[0]</w:t>
-      </w:r>
-    </w:p>
-    <w:p>
-      <w:r>
-        <w:t xml:space="preserve">print ('The most commonly used start station: ', '\033[91m' + </w:t>
-      </w:r>
-      <w:proofErr w:type="spellStart"/>
-      <w:r>
-        <w:t>Common_used_station</w:t>
-      </w:r>
-      <w:proofErr w:type="spellEnd"/>
-      <w:r>
-        <w:t xml:space="preserve"> + '\033[0m')</w:t>
-      </w:r>
-    </w:p>
-    <w:p/>
-    <w:p/>
-    <w:p>
-      <w:r>
-        <w:t># display most commonly used end station</w:t>
-      </w:r>
-    </w:p>
-    <w:p>
-      <w:proofErr w:type="spellStart"/>
-      <w:r>
-        <w:t>Common_used_end_station</w:t>
-      </w:r>
-      <w:proofErr w:type="spellEnd"/>
-      <w:r>
-        <w:t xml:space="preserve"> = </w:t>
-      </w:r>
-      <w:proofErr w:type="gramStart"/>
-      <w:r>
-        <w:t>df[</w:t>
-      </w:r>
-      <w:proofErr w:type="gramEnd"/>
-      <w:r>
-        <w:t>'End Station'].mode()[0]</w:t>
-      </w:r>
-    </w:p>
-    <w:p>
-      <w:r>
-        <w:t xml:space="preserve">print ('The most commonly used end station: ', '\033[91m' + </w:t>
-      </w:r>
-      <w:proofErr w:type="spellStart"/>
-      <w:r>
-        <w:t>Common_used_end_station</w:t>
-      </w:r>
-      <w:proofErr w:type="spellEnd"/>
-      <w:r>
-        <w:t xml:space="preserve"> + '\033[0m')</w:t>
-      </w:r>
-    </w:p>
-    <w:p/>
-    <w:p>
-      <w:r>
-        <w:t># display most frequent combination of start station and end station trip</w:t>
-      </w:r>
-    </w:p>
-    <w:p>
-      <w:proofErr w:type="spellStart"/>
-      <w:r>
-        <w:t>Start_end</w:t>
-      </w:r>
-      <w:proofErr w:type="spellEnd"/>
-      <w:r>
-        <w:t xml:space="preserve"> = (</w:t>
-      </w:r>
-      <w:proofErr w:type="gramStart"/>
-      <w:r>
-        <w:t>df[</w:t>
-      </w:r>
-      <w:proofErr w:type="gramEnd"/>
-      <w:r>
-        <w:t>'Start Station'] + ' AND ' + df['End Station']).mode()[0]</w:t>
-      </w:r>
-    </w:p>
-    <w:p>
-      <w:r>
-        <w:t xml:space="preserve">print ('The most commonly used Start and end station: ', '\033[91m' + </w:t>
-      </w:r>
-      <w:proofErr w:type="spellStart"/>
-      <w:r>
-        <w:t>Start_end</w:t>
-      </w:r>
-      <w:proofErr w:type="spellEnd"/>
-      <w:r>
-        <w:t xml:space="preserve"> + '\033[0m')</w:t>
-      </w:r>
-    </w:p>
-    <w:p/>
-    <w:p/>
-    <w:p>
-      <w:proofErr w:type="gramStart"/>
-      <w:r>
-        <w:t>print(</w:t>
-      </w:r>
-      <w:proofErr w:type="gramEnd"/>
-      <w:r>
-        <w:t>"\</w:t>
-      </w:r>
-      <w:proofErr w:type="spellStart"/>
-      <w:r>
-        <w:t>nThis</w:t>
-      </w:r>
-      <w:proofErr w:type="spellEnd"/>
-      <w:r>
-        <w:t xml:space="preserve"> took %s seconds." % (</w:t>
-      </w:r>
-      <w:proofErr w:type="spellStart"/>
-      <w:proofErr w:type="gramStart"/>
-      <w:r>
-        <w:t>time.time</w:t>
-      </w:r>
-      <w:proofErr w:type="spellEnd"/>
-      <w:proofErr w:type="gramEnd"/>
-      <w:r>
-        <w:t xml:space="preserve">() - </w:t>
-      </w:r>
-      <w:proofErr w:type="spellStart"/>
-      <w:r>
-        <w:t>start_time</w:t>
-      </w:r>
-      <w:proofErr w:type="spellEnd"/>
-      <w:r>
-        <w:t>))</w:t>
-      </w:r>
-    </w:p>
-    <w:p>
-      <w:proofErr w:type="gramStart"/>
-      <w:r>
-        <w:t>print(</w:t>
-      </w:r>
-      <w:proofErr w:type="gramEnd"/>
-      <w:r>
-        <w:t>'-'*50)</w:t>
-      </w:r>
-    </w:p>
-    <w:p/>
-    <w:p/>
-    <w:p>
-      <w:r>
-        <w:t>"""Displays statistics on the total and average trip duration."""</w:t>
-      </w:r>
-    </w:p>
-    <w:p/>
-    <w:p>
-      <w:proofErr w:type="gramStart"/>
-      <w:r>
-        <w:t>print(</w:t>
-      </w:r>
-      <w:proofErr w:type="gramEnd"/>
-      <w:r>
-        <w:t>'\</w:t>
-      </w:r>
-      <w:proofErr w:type="spellStart"/>
-      <w:r>
-        <w:t>nCalculating</w:t>
-      </w:r>
-      <w:proofErr w:type="spellEnd"/>
-      <w:r>
-        <w:t xml:space="preserve"> Trip Duration...\n')</w:t>
-      </w:r>
-    </w:p>
-    <w:p>
-      <w:proofErr w:type="spellStart"/>
-      <w:r>
-        <w:t>start_time</w:t>
-      </w:r>
-      <w:proofErr w:type="spellEnd"/>
-      <w:r>
-        <w:t xml:space="preserve"> = </w:t>
-      </w:r>
-      <w:proofErr w:type="spellStart"/>
-      <w:proofErr w:type="gramStart"/>
-      <w:r>
-        <w:t>time.time</w:t>
-      </w:r>
-      <w:proofErr w:type="spellEnd"/>
-      <w:proofErr w:type="gramEnd"/>
-      <w:r>
-        <w:t>()</w:t>
-      </w:r>
-    </w:p>
-    <w:p/>
-    <w:p>
-      <w:r>
-        <w:t># display total travel time</w:t>
-      </w:r>
-    </w:p>
-    <w:p>
-      <w:proofErr w:type="spellStart"/>
-      <w:r>
-        <w:t>TotalTravel_Time</w:t>
-      </w:r>
-      <w:proofErr w:type="spellEnd"/>
-      <w:r>
-        <w:t xml:space="preserve"> = </w:t>
-      </w:r>
-      <w:proofErr w:type="gramStart"/>
-      <w:r>
-        <w:t>df[</w:t>
-      </w:r>
-      <w:proofErr w:type="gramEnd"/>
-      <w:r>
-        <w:t>'Trip Duration'].sum()</w:t>
-      </w:r>
-    </w:p>
-    <w:p>
-      <w:r>
-        <w:t xml:space="preserve">print ('The total travel time: ', '\033[91m' + </w:t>
-      </w:r>
-      <w:proofErr w:type="gramStart"/>
-      <w:r>
-        <w:t>str(</w:t>
-      </w:r>
-      <w:proofErr w:type="spellStart"/>
-      <w:proofErr w:type="gramEnd"/>
-      <w:r>
-        <w:t>TotalTravel_Time</w:t>
-      </w:r>
-      <w:proofErr w:type="spellEnd"/>
-      <w:r>
-        <w:t>) + '\033[0m')</w:t>
-      </w:r>
-    </w:p>
-    <w:p/>
-    <w:p>
-      <w:r>
-        <w:t># display mean travel time</w:t>
-      </w:r>
-    </w:p>
-    <w:p>
-      <w:proofErr w:type="spellStart"/>
-      <w:r>
         <w:t>Mean_Travel_Time</w:t>
       </w:r>
       <w:proofErr w:type="spellEnd"/>

</xml_diff>

<commit_message>
Updated the line seperation between statistics. This provides better visibility. Refer ticket #778988
</commit_message>
<xml_diff>
--- a/Bikeshare.docx
+++ b/Bikeshare.docx
@@ -420,1052 +420,1055 @@
       </w:r>
       <w:proofErr w:type="spellStart"/>
       <w:r>
-        <w:t>august,september,octobe</w:t>
+        <w:t>august,september,october,november</w:t>
+      </w:r>
+      <w:proofErr w:type="spellEnd"/>
+      <w:r>
+        <w:t xml:space="preserve">, </w:t>
+      </w:r>
+      <w:proofErr w:type="spellStart"/>
+      <w:r>
+        <w:t>december</w:t>
+      </w:r>
+      <w:proofErr w:type="spellEnd"/>
+      <w:r>
+        <w:t xml:space="preserve">.\n").lower()            </w:t>
+      </w:r>
+    </w:p>
+    <w:p>
+      <w:r>
+        <w:t xml:space="preserve">          if month in ('all','</w:t>
+      </w:r>
+      <w:proofErr w:type="spellStart"/>
+      <w:r>
+        <w:t>january</w:t>
+      </w:r>
+      <w:proofErr w:type="spellEnd"/>
+      <w:r>
+        <w:t>', '</w:t>
+      </w:r>
+      <w:proofErr w:type="spellStart"/>
+      <w:r>
+        <w:t>february</w:t>
+      </w:r>
+      <w:proofErr w:type="spellEnd"/>
+      <w:r>
+        <w:t>','march', '</w:t>
+      </w:r>
+      <w:proofErr w:type="spellStart"/>
+      <w:r>
+        <w:t>april</w:t>
+      </w:r>
+      <w:proofErr w:type="spellEnd"/>
+      <w:r>
+        <w:t>', 'may', '</w:t>
+      </w:r>
+      <w:proofErr w:type="spellStart"/>
+      <w:r>
+        <w:t>june</w:t>
+      </w:r>
+      <w:proofErr w:type="spellEnd"/>
+      <w:r>
+        <w:t>'</w:t>
+      </w:r>
+      <w:r>
+        <w:t>,’</w:t>
+      </w:r>
+      <w:proofErr w:type="spellStart"/>
+      <w:r>
+        <w:t>july</w:t>
+      </w:r>
+      <w:proofErr w:type="spellEnd"/>
+      <w:r>
+        <w:t>’, ‘august’,’</w:t>
+      </w:r>
+      <w:proofErr w:type="spellStart"/>
+      <w:r>
+        <w:t>september</w:t>
+      </w:r>
+      <w:proofErr w:type="spellEnd"/>
+      <w:r>
+        <w:t>’, ‘</w:t>
+      </w:r>
+      <w:proofErr w:type="spellStart"/>
+      <w:r>
+        <w:t>october</w:t>
+      </w:r>
+      <w:proofErr w:type="spellEnd"/>
+      <w:r>
+        <w:t>’, ‘</w:t>
+      </w:r>
+      <w:proofErr w:type="spellStart"/>
+      <w:r>
+        <w:t>november</w:t>
+      </w:r>
+      <w:proofErr w:type="spellEnd"/>
+      <w:r>
+        <w:t>’, ‘</w:t>
+      </w:r>
+      <w:proofErr w:type="spellStart"/>
+      <w:r>
+        <w:t>december</w:t>
+      </w:r>
+      <w:proofErr w:type="spellEnd"/>
+      <w:r>
+        <w:t>’</w:t>
+      </w:r>
+      <w:r>
+        <w:t>):</w:t>
+      </w:r>
+    </w:p>
+    <w:p>
+      <w:r>
+        <w:t xml:space="preserve">             break</w:t>
+      </w:r>
+    </w:p>
+    <w:p/>
+    <w:p>
+      <w:r>
+        <w:t>day = ''</w:t>
+      </w:r>
+    </w:p>
+    <w:p>
+      <w:r>
+        <w:t>while day not in ('all','</w:t>
+      </w:r>
+      <w:proofErr w:type="spellStart"/>
+      <w:r>
+        <w:t>monday</w:t>
+      </w:r>
+      <w:proofErr w:type="spellEnd"/>
+      <w:r>
+        <w:t>', '</w:t>
+      </w:r>
+      <w:proofErr w:type="spellStart"/>
+      <w:r>
+        <w:t>tuesday</w:t>
+      </w:r>
+      <w:proofErr w:type="spellEnd"/>
+      <w:r>
+        <w:t>','</w:t>
+      </w:r>
+      <w:proofErr w:type="spellStart"/>
+      <w:r>
+        <w:t>wednesday</w:t>
+      </w:r>
+      <w:proofErr w:type="spellEnd"/>
+      <w:r>
+        <w:t>', '</w:t>
+      </w:r>
+      <w:proofErr w:type="spellStart"/>
+      <w:r>
+        <w:t>thursday</w:t>
+      </w:r>
+      <w:proofErr w:type="spellEnd"/>
+      <w:r>
+        <w:t>', '</w:t>
+      </w:r>
+      <w:proofErr w:type="spellStart"/>
+      <w:r>
+        <w:t>friday</w:t>
+      </w:r>
+      <w:proofErr w:type="spellEnd"/>
+      <w:r>
+        <w:t>', '</w:t>
+      </w:r>
+      <w:proofErr w:type="spellStart"/>
+      <w:r>
+        <w:t>saturday</w:t>
+      </w:r>
+      <w:proofErr w:type="spellEnd"/>
+      <w:r>
+        <w:t>', '</w:t>
+      </w:r>
+      <w:proofErr w:type="spellStart"/>
+      <w:r>
+        <w:t>sunday</w:t>
+      </w:r>
+      <w:proofErr w:type="spellEnd"/>
+      <w:r>
+        <w:t>'):</w:t>
+      </w:r>
+    </w:p>
+    <w:p>
+      <w:r>
+        <w:t xml:space="preserve">          day = </w:t>
+      </w:r>
+      <w:proofErr w:type="gramStart"/>
+      <w:r>
+        <w:t>input(</w:t>
+      </w:r>
+      <w:proofErr w:type="gramEnd"/>
+      <w:r>
+        <w:t>"\</w:t>
+      </w:r>
+      <w:proofErr w:type="spellStart"/>
+      <w:r>
+        <w:t>nPlease</w:t>
+      </w:r>
+      <w:proofErr w:type="spellEnd"/>
+      <w:r>
+        <w:t xml:space="preserve"> select the day from the following options : all,monday,tuesday,wednesday,thursday,friday,saturday.\n").lower()            </w:t>
+      </w:r>
+    </w:p>
+    <w:p>
+      <w:r>
+        <w:t xml:space="preserve">          if day in ('all','</w:t>
+      </w:r>
+      <w:proofErr w:type="spellStart"/>
+      <w:r>
+        <w:t>monday</w:t>
+      </w:r>
+      <w:proofErr w:type="spellEnd"/>
+      <w:r>
+        <w:t>', '</w:t>
+      </w:r>
+      <w:proofErr w:type="spellStart"/>
+      <w:r>
+        <w:t>tuesday</w:t>
+      </w:r>
+      <w:proofErr w:type="spellEnd"/>
+      <w:r>
+        <w:t>','</w:t>
+      </w:r>
+      <w:proofErr w:type="spellStart"/>
+      <w:r>
+        <w:t>wednesday</w:t>
+      </w:r>
+      <w:proofErr w:type="spellEnd"/>
+      <w:r>
+        <w:t>', '</w:t>
+      </w:r>
+      <w:proofErr w:type="spellStart"/>
+      <w:r>
+        <w:t>thursday</w:t>
+      </w:r>
+      <w:proofErr w:type="spellEnd"/>
+      <w:r>
+        <w:t>', '</w:t>
+      </w:r>
+      <w:proofErr w:type="spellStart"/>
+      <w:r>
+        <w:t>friday</w:t>
+      </w:r>
+      <w:proofErr w:type="spellEnd"/>
+      <w:r>
+        <w:t>', '</w:t>
+      </w:r>
+      <w:proofErr w:type="spellStart"/>
+      <w:r>
+        <w:t>saturday</w:t>
+      </w:r>
+      <w:proofErr w:type="spellEnd"/>
+      <w:r>
+        <w:t>', '</w:t>
+      </w:r>
+      <w:proofErr w:type="spellStart"/>
+      <w:r>
+        <w:t>sunday</w:t>
+      </w:r>
+      <w:proofErr w:type="spellEnd"/>
+      <w:r>
+        <w:t>'):</w:t>
+      </w:r>
+    </w:p>
+    <w:p>
+      <w:r>
+        <w:t xml:space="preserve">             break</w:t>
+      </w:r>
+    </w:p>
+    <w:p/>
+    <w:p>
+      <w:r>
+        <w:t>#</w:t>
+      </w:r>
+      <w:proofErr w:type="spellStart"/>
+      <w:r>
+        <w:t>get_filters</w:t>
+      </w:r>
+      <w:proofErr w:type="spellEnd"/>
+      <w:r>
+        <w:t>(</w:t>
+      </w:r>
+      <w:proofErr w:type="spellStart"/>
+      <w:proofErr w:type="gramStart"/>
+      <w:r>
+        <w:t>city,month</w:t>
+      </w:r>
+      <w:proofErr w:type="gramEnd"/>
+      <w:r>
+        <w:t>,day</w:t>
+      </w:r>
+      <w:proofErr w:type="spellEnd"/>
+      <w:r>
+        <w:t>)</w:t>
+      </w:r>
+    </w:p>
+    <w:p>
+      <w:proofErr w:type="gramStart"/>
+      <w:r>
+        <w:t>print(</w:t>
+      </w:r>
+      <w:proofErr w:type="gramEnd"/>
+      <w:r>
+        <w:t>'-'*50)</w:t>
+      </w:r>
+    </w:p>
+    <w:p/>
+    <w:p/>
+    <w:p>
+      <w:r>
+        <w:t xml:space="preserve">def </w:t>
+      </w:r>
+      <w:proofErr w:type="spellStart"/>
+      <w:r>
+        <w:t>load_</w:t>
+      </w:r>
+      <w:proofErr w:type="gramStart"/>
+      <w:r>
+        <w:t>data</w:t>
+      </w:r>
+      <w:proofErr w:type="spellEnd"/>
+      <w:r>
+        <w:t>(</w:t>
+      </w:r>
+      <w:proofErr w:type="gramEnd"/>
+      <w:r>
+        <w:t>city, month, day):</w:t>
+      </w:r>
+    </w:p>
+    <w:p>
+      <w:r>
+        <w:t xml:space="preserve">    # load data file into a </w:t>
+      </w:r>
+      <w:proofErr w:type="spellStart"/>
+      <w:r>
+        <w:t>dataframe</w:t>
+      </w:r>
+      <w:proofErr w:type="spellEnd"/>
+    </w:p>
+    <w:p>
+      <w:r>
+        <w:t xml:space="preserve">    df = </w:t>
+      </w:r>
+      <w:proofErr w:type="spellStart"/>
+      <w:proofErr w:type="gramStart"/>
+      <w:r>
+        <w:t>pd.read</w:t>
+      </w:r>
+      <w:proofErr w:type="gramEnd"/>
+      <w:r>
+        <w:t>_csv</w:t>
+      </w:r>
+      <w:proofErr w:type="spellEnd"/>
+      <w:r>
+        <w:t>(CITY_DATA[city])</w:t>
+      </w:r>
+    </w:p>
+    <w:p>
+      <w:r>
+        <w:t xml:space="preserve">    #print (</w:t>
+      </w:r>
+      <w:proofErr w:type="spellStart"/>
+      <w:proofErr w:type="gramStart"/>
+      <w:r>
+        <w:t>df.head</w:t>
+      </w:r>
+      <w:proofErr w:type="spellEnd"/>
+      <w:proofErr w:type="gramEnd"/>
+      <w:r>
+        <w:t>())</w:t>
+      </w:r>
+    </w:p>
+    <w:p>
+      <w:r>
+        <w:lastRenderedPageBreak/>
+        <w:t xml:space="preserve">    # convert the Start Time column to datetime</w:t>
+      </w:r>
+    </w:p>
+    <w:p>
+      <w:r>
+        <w:t xml:space="preserve">    </w:t>
+      </w:r>
+      <w:proofErr w:type="gramStart"/>
+      <w:r>
+        <w:t>df[</w:t>
+      </w:r>
+      <w:proofErr w:type="gramEnd"/>
+      <w:r>
+        <w:t xml:space="preserve">'Start Time'] = </w:t>
+      </w:r>
+      <w:proofErr w:type="spellStart"/>
+      <w:r>
+        <w:t>pd.to_datetime</w:t>
+      </w:r>
+      <w:proofErr w:type="spellEnd"/>
+      <w:r>
+        <w:t>(df['Start Time'])</w:t>
+      </w:r>
+    </w:p>
+    <w:p/>
+    <w:p>
+      <w:r>
+        <w:t xml:space="preserve">    # extract month and day of week from Start Time to create new columns</w:t>
+      </w:r>
+    </w:p>
+    <w:p>
+      <w:r>
+        <w:t xml:space="preserve">    df['month'] = </w:t>
+      </w:r>
+      <w:proofErr w:type="gramStart"/>
+      <w:r>
+        <w:t>df[</w:t>
+      </w:r>
+      <w:proofErr w:type="gramEnd"/>
+      <w:r>
+        <w:t>'Start Time'].</w:t>
+      </w:r>
+      <w:proofErr w:type="spellStart"/>
+      <w:r>
+        <w:t>dt.month</w:t>
+      </w:r>
+      <w:proofErr w:type="spellEnd"/>
+    </w:p>
+    <w:p>
+      <w:r>
+        <w:t xml:space="preserve">    df['</w:t>
+      </w:r>
+      <w:proofErr w:type="spellStart"/>
+      <w:r>
+        <w:t>day_of_week</w:t>
+      </w:r>
+      <w:proofErr w:type="spellEnd"/>
+      <w:r>
+        <w:t xml:space="preserve">'] = </w:t>
+      </w:r>
+      <w:proofErr w:type="gramStart"/>
+      <w:r>
+        <w:t>df[</w:t>
+      </w:r>
+      <w:proofErr w:type="gramEnd"/>
+      <w:r>
+        <w:t>'Start Time'].</w:t>
+      </w:r>
+      <w:proofErr w:type="spellStart"/>
+      <w:r>
+        <w:t>dt.weekday_name</w:t>
+      </w:r>
+      <w:proofErr w:type="spellEnd"/>
+    </w:p>
+    <w:p/>
+    <w:p>
+      <w:r>
+        <w:t xml:space="preserve">    # filter by month if applicable</w:t>
+      </w:r>
+    </w:p>
+    <w:p>
+      <w:r>
+        <w:t xml:space="preserve">    if </w:t>
+      </w:r>
+      <w:proofErr w:type="gramStart"/>
+      <w:r>
+        <w:t>month !</w:t>
+      </w:r>
+      <w:proofErr w:type="gramEnd"/>
+      <w:r>
+        <w:t>= 'all':</w:t>
+      </w:r>
+    </w:p>
+    <w:p>
+      <w:r>
+        <w:t xml:space="preserve">        # use the index of the months list to get the corresponding int</w:t>
+      </w:r>
+    </w:p>
+    <w:p>
+      <w:r>
+        <w:t xml:space="preserve">        months = ['</w:t>
+      </w:r>
+      <w:proofErr w:type="spellStart"/>
+      <w:r>
+        <w:t>january</w:t>
+      </w:r>
+      <w:proofErr w:type="spellEnd"/>
+      <w:r>
+        <w:t>', '</w:t>
+      </w:r>
+      <w:proofErr w:type="spellStart"/>
+      <w:r>
+        <w:t>february</w:t>
+      </w:r>
+      <w:proofErr w:type="spellEnd"/>
+      <w:r>
+        <w:t>', 'march', '</w:t>
+      </w:r>
+      <w:proofErr w:type="spellStart"/>
+      <w:r>
+        <w:t>april</w:t>
+      </w:r>
+      <w:proofErr w:type="spellEnd"/>
+      <w:r>
+        <w:t>', 'may', '</w:t>
+      </w:r>
+      <w:proofErr w:type="spellStart"/>
+      <w:r>
+        <w:t>june</w:t>
+      </w:r>
+      <w:proofErr w:type="spellEnd"/>
+      <w:r>
+        <w:t>']</w:t>
+      </w:r>
+    </w:p>
+    <w:p>
+      <w:r>
+        <w:t xml:space="preserve">        month = </w:t>
+      </w:r>
+      <w:proofErr w:type="spellStart"/>
+      <w:proofErr w:type="gramStart"/>
+      <w:r>
+        <w:t>months.index</w:t>
+      </w:r>
+      <w:proofErr w:type="spellEnd"/>
+      <w:proofErr w:type="gramEnd"/>
+      <w:r>
+        <w:t>(month) + 1</w:t>
+      </w:r>
+    </w:p>
+    <w:p/>
+    <w:p>
+      <w:r>
+        <w:t xml:space="preserve">        # filter by month to create the new </w:t>
+      </w:r>
+      <w:proofErr w:type="spellStart"/>
+      <w:r>
+        <w:t>dataframe</w:t>
+      </w:r>
+      <w:proofErr w:type="spellEnd"/>
+    </w:p>
+    <w:p>
+      <w:r>
+        <w:t xml:space="preserve">        df = df[df['month'] == month]</w:t>
+      </w:r>
+    </w:p>
+    <w:p/>
+    <w:p>
+      <w:r>
+        <w:t xml:space="preserve">    # filter by day of week if applicable</w:t>
+      </w:r>
+    </w:p>
+    <w:p>
+      <w:r>
+        <w:t xml:space="preserve">    if </w:t>
+      </w:r>
+      <w:proofErr w:type="gramStart"/>
+      <w:r>
+        <w:t>day !</w:t>
+      </w:r>
+      <w:proofErr w:type="gramEnd"/>
+      <w:r>
+        <w:t>= 'all':</w:t>
+      </w:r>
+    </w:p>
+    <w:p>
+      <w:r>
+        <w:t xml:space="preserve">        # filter by day of week to create the new </w:t>
+      </w:r>
+      <w:proofErr w:type="spellStart"/>
+      <w:r>
+        <w:t>dataframe</w:t>
+      </w:r>
+      <w:proofErr w:type="spellEnd"/>
+    </w:p>
+    <w:p>
+      <w:r>
+        <w:t xml:space="preserve">        df = df[df['</w:t>
+      </w:r>
+      <w:proofErr w:type="spellStart"/>
+      <w:r>
+        <w:t>day_of_week</w:t>
+      </w:r>
+      <w:proofErr w:type="spellEnd"/>
+      <w:r>
+        <w:t xml:space="preserve">'] == </w:t>
+      </w:r>
+      <w:proofErr w:type="spellStart"/>
+      <w:proofErr w:type="gramStart"/>
+      <w:r>
+        <w:t>day.title</w:t>
+      </w:r>
+      <w:proofErr w:type="spellEnd"/>
+      <w:proofErr w:type="gramEnd"/>
+      <w:r>
+        <w:t>()]</w:t>
+      </w:r>
+    </w:p>
+    <w:p>
+      <w:r>
+        <w:t xml:space="preserve">        #print (</w:t>
+      </w:r>
+      <w:proofErr w:type="spellStart"/>
+      <w:proofErr w:type="gramStart"/>
+      <w:r>
+        <w:t>day.title</w:t>
+      </w:r>
+      <w:proofErr w:type="spellEnd"/>
+      <w:proofErr w:type="gramEnd"/>
+      <w:r>
+        <w:t>())</w:t>
+      </w:r>
+    </w:p>
+    <w:p>
+      <w:r>
+        <w:t xml:space="preserve">        #print (</w:t>
+      </w:r>
+      <w:proofErr w:type="spellStart"/>
+      <w:proofErr w:type="gramStart"/>
+      <w:r>
+        <w:t>df.head</w:t>
+      </w:r>
+      <w:proofErr w:type="spellEnd"/>
+      <w:proofErr w:type="gramEnd"/>
+      <w:r>
+        <w:t>())</w:t>
+      </w:r>
+    </w:p>
+    <w:p>
+      <w:r>
+        <w:t xml:space="preserve">    return df</w:t>
+      </w:r>
+    </w:p>
+    <w:p>
+      <w:proofErr w:type="spellStart"/>
+      <w:r>
+        <w:t>load_</w:t>
+      </w:r>
+      <w:proofErr w:type="gramStart"/>
+      <w:r>
+        <w:t>data</w:t>
+      </w:r>
+      <w:proofErr w:type="spellEnd"/>
+      <w:r>
+        <w:t>(</w:t>
+      </w:r>
+      <w:proofErr w:type="gramEnd"/>
+      <w:r>
+        <w:t>city, month, day)</w:t>
+      </w:r>
+    </w:p>
+    <w:p/>
+    <w:p>
+      <w:proofErr w:type="gramStart"/>
+      <w:r>
+        <w:t>print(</w:t>
+      </w:r>
+      <w:proofErr w:type="gramEnd"/>
+      <w:r>
+        <w:t>'\</w:t>
+      </w:r>
+      <w:proofErr w:type="spellStart"/>
+      <w:r>
+        <w:t>nCalculating</w:t>
+      </w:r>
+      <w:proofErr w:type="spellEnd"/>
+      <w:r>
+        <w:t xml:space="preserve"> The Most Frequent Times of Travel...\n')</w:t>
+      </w:r>
+    </w:p>
+    <w:p>
+      <w:proofErr w:type="spellStart"/>
+      <w:r>
+        <w:t>start_time</w:t>
+      </w:r>
+      <w:proofErr w:type="spellEnd"/>
+      <w:r>
+        <w:t xml:space="preserve"> = </w:t>
+      </w:r>
+      <w:proofErr w:type="spellStart"/>
+      <w:proofErr w:type="gramStart"/>
+      <w:r>
+        <w:t>time.time</w:t>
+      </w:r>
+      <w:proofErr w:type="spellEnd"/>
+      <w:proofErr w:type="gramEnd"/>
+      <w:r>
+        <w:t>()</w:t>
+      </w:r>
+    </w:p>
+    <w:p/>
+    <w:p>
+      <w:r>
+        <w:t># TO DO: display the most common month</w:t>
+      </w:r>
+    </w:p>
+    <w:p>
+      <w:r>
+        <w:lastRenderedPageBreak/>
+        <w:t xml:space="preserve"># load data file into a </w:t>
+      </w:r>
+      <w:proofErr w:type="spellStart"/>
+      <w:r>
+        <w:t>dataframe</w:t>
+      </w:r>
+      <w:proofErr w:type="spellEnd"/>
+    </w:p>
+    <w:p>
+      <w:r>
+        <w:t xml:space="preserve">df = </w:t>
+      </w:r>
+      <w:proofErr w:type="spellStart"/>
+      <w:r>
+        <w:t>load_</w:t>
+      </w:r>
+      <w:proofErr w:type="gramStart"/>
+      <w:r>
+        <w:t>data</w:t>
+      </w:r>
+      <w:proofErr w:type="spellEnd"/>
+      <w:r>
+        <w:t>(</w:t>
+      </w:r>
+      <w:proofErr w:type="gramEnd"/>
+      <w:r>
+        <w:t>city, month, day)</w:t>
+      </w:r>
+    </w:p>
+    <w:p/>
+    <w:p>
+      <w:r>
+        <w:t># convert the Start Time column to datetime</w:t>
+      </w:r>
+    </w:p>
+    <w:p>
+      <w:proofErr w:type="gramStart"/>
+      <w:r>
+        <w:t>df[</w:t>
+      </w:r>
+      <w:proofErr w:type="gramEnd"/>
+      <w:r>
+        <w:t xml:space="preserve">'Start Time'] = </w:t>
+      </w:r>
+      <w:proofErr w:type="spellStart"/>
+      <w:r>
+        <w:t>pd.to_datetime</w:t>
+      </w:r>
+      <w:proofErr w:type="spellEnd"/>
+      <w:r>
+        <w:t>(df['Start Time'], format='%</w:t>
+      </w:r>
+      <w:proofErr w:type="spellStart"/>
+      <w:r>
+        <w:t>Y%m%d</w:t>
+      </w:r>
+      <w:proofErr w:type="spellEnd"/>
+      <w:r>
+        <w:t>', errors='ignore')</w:t>
+      </w:r>
+    </w:p>
+    <w:p>
+      <w:r>
+        <w:t>#</w:t>
+      </w:r>
+      <w:proofErr w:type="gramStart"/>
+      <w:r>
+        <w:t>print(</w:t>
+      </w:r>
+      <w:proofErr w:type="gramEnd"/>
+      <w:r>
+        <w:t>df['Start Time'] )</w:t>
+      </w:r>
+    </w:p>
+    <w:p/>
+    <w:p>
+      <w:r>
+        <w:t># extract month from the Start Time column to create a popular month column</w:t>
+      </w:r>
+    </w:p>
+    <w:p>
+      <w:r>
+        <w:t>df['</w:t>
+      </w:r>
+      <w:proofErr w:type="spellStart"/>
+      <w:r>
+        <w:t>popular_month</w:t>
+      </w:r>
+      <w:proofErr w:type="spellEnd"/>
+      <w:r>
+        <w:t xml:space="preserve">'] = </w:t>
+      </w:r>
+      <w:proofErr w:type="spellStart"/>
+      <w:proofErr w:type="gramStart"/>
+      <w:r>
+        <w:t>pd.DatetimeIndex</w:t>
+      </w:r>
+      <w:proofErr w:type="spellEnd"/>
+      <w:proofErr w:type="gramEnd"/>
+      <w:r>
+        <w:t>(df['Start Time']).month</w:t>
+      </w:r>
+    </w:p>
+    <w:p>
+      <w:r>
+        <w:t>#print(df['</w:t>
+      </w:r>
+      <w:proofErr w:type="spellStart"/>
+      <w:r>
+        <w:t>popular_month</w:t>
+      </w:r>
+      <w:proofErr w:type="spellEnd"/>
+      <w:r>
+        <w:t>'])</w:t>
+      </w:r>
+    </w:p>
+    <w:p/>
+    <w:p>
+      <w:proofErr w:type="spellStart"/>
+      <w:r>
+        <w:t>popular_month</w:t>
+      </w:r>
+      <w:proofErr w:type="spellEnd"/>
+      <w:r>
+        <w:t xml:space="preserve"> = df['</w:t>
+      </w:r>
+      <w:proofErr w:type="spellStart"/>
+      <w:r>
+        <w:t>popular_month</w:t>
+      </w:r>
+      <w:proofErr w:type="spellEnd"/>
+      <w:r>
+        <w:t>'].</w:t>
+      </w:r>
+      <w:proofErr w:type="spellStart"/>
+      <w:r>
+        <w:t>value_counts</w:t>
+      </w:r>
+      <w:proofErr w:type="spellEnd"/>
+      <w:r>
+        <w:t>(</w:t>
+      </w:r>
+      <w:proofErr w:type="gramStart"/>
+      <w:r>
+        <w:t>).</w:t>
+      </w:r>
+      <w:proofErr w:type="spellStart"/>
+      <w:r>
+        <w:t>idxmax</w:t>
+      </w:r>
+      <w:proofErr w:type="spellEnd"/>
+      <w:proofErr w:type="gramEnd"/>
+      <w:r>
+        <w:t>()</w:t>
+      </w:r>
+    </w:p>
+    <w:p>
+      <w:proofErr w:type="gramStart"/>
+      <w:r>
+        <w:t>print(</w:t>
+      </w:r>
+      <w:proofErr w:type="gramEnd"/>
+      <w:r>
+        <w:t xml:space="preserve">'The most frequent month: ', '\033[91m' + </w:t>
+      </w:r>
+      <w:proofErr w:type="spellStart"/>
+      <w:r>
+        <w:t>calendar.month_name</w:t>
+      </w:r>
+      <w:proofErr w:type="spellEnd"/>
+      <w:r>
+        <w:t>[</w:t>
+      </w:r>
+      <w:proofErr w:type="spellStart"/>
+      <w:r>
+        <w:t>popular_month</w:t>
+      </w:r>
+      <w:proofErr w:type="spellEnd"/>
+      <w:r>
+        <w:t>] + '\033[0m' )</w:t>
+      </w:r>
+    </w:p>
+    <w:p/>
+    <w:p>
+      <w:r>
+        <w:t># TO DO: display the most common day of week</w:t>
+      </w:r>
+    </w:p>
+    <w:p>
+      <w:proofErr w:type="spellStart"/>
+      <w:r>
+        <w:t>Common_Day_of_week</w:t>
+      </w:r>
+      <w:proofErr w:type="spellEnd"/>
+      <w:r>
+        <w:t xml:space="preserve"> = df['</w:t>
+      </w:r>
+      <w:proofErr w:type="spellStart"/>
+      <w:r>
+        <w:t>day_of_week</w:t>
+      </w:r>
+      <w:proofErr w:type="spellEnd"/>
+      <w:r>
+        <w:t>'</w:t>
+      </w:r>
+      <w:proofErr w:type="gramStart"/>
+      <w:r>
+        <w:t>].mode</w:t>
+      </w:r>
+      <w:proofErr w:type="gramEnd"/>
+      <w:r>
+        <w:t>()[0]</w:t>
+      </w:r>
+    </w:p>
+    <w:p>
+      <w:r>
+        <w:t xml:space="preserve">print ('The most common day of the week: ', '\033[91m' + </w:t>
+      </w:r>
+      <w:proofErr w:type="spellStart"/>
+      <w:r>
+        <w:t>Common_Day_of_week</w:t>
+      </w:r>
+      <w:proofErr w:type="spellEnd"/>
+      <w:r>
+        <w:t xml:space="preserve"> + '\033[0m</w:t>
+      </w:r>
+      <w:proofErr w:type="gramStart"/>
+      <w:r>
+        <w:t>' )</w:t>
+      </w:r>
+      <w:proofErr w:type="gramEnd"/>
+    </w:p>
+    <w:p/>
+    <w:p>
+      <w:r>
+        <w:t># TO DO: display the most common start hour</w:t>
+      </w:r>
+    </w:p>
+    <w:p>
+      <w:r>
+        <w:t># extract hour from the Start Time column to create an hour column</w:t>
+      </w:r>
+    </w:p>
+    <w:p>
+      <w:r>
+        <w:t xml:space="preserve">df['hour'] = </w:t>
+      </w:r>
+      <w:proofErr w:type="spellStart"/>
+      <w:proofErr w:type="gramStart"/>
+      <w:r>
+        <w:t>pd.DatetimeIndex</w:t>
+      </w:r>
+      <w:proofErr w:type="spellEnd"/>
+      <w:proofErr w:type="gramEnd"/>
+      <w:r>
+        <w:t>(df['Start Time']).hour</w:t>
+      </w:r>
+    </w:p>
+    <w:p>
+      <w:r>
+        <w:t>#print(df['hour'])</w:t>
+      </w:r>
+    </w:p>
+    <w:p/>
+    <w:p>
+      <w:proofErr w:type="spellStart"/>
+      <w:r>
+        <w:t>popular_hour</w:t>
+      </w:r>
+      <w:proofErr w:type="spellEnd"/>
+      <w:r>
+        <w:t xml:space="preserve"> = df['hour'].</w:t>
+      </w:r>
+      <w:proofErr w:type="spellStart"/>
+      <w:r>
+        <w:t>value_counts</w:t>
+      </w:r>
+      <w:proofErr w:type="spellEnd"/>
+      <w:r>
+        <w:t>(</w:t>
+      </w:r>
+      <w:proofErr w:type="gramStart"/>
+      <w:r>
+        <w:t>).</w:t>
+      </w:r>
+      <w:proofErr w:type="spellStart"/>
+      <w:r>
+        <w:t>idxmax</w:t>
+      </w:r>
+      <w:proofErr w:type="spellEnd"/>
+      <w:proofErr w:type="gramEnd"/>
+      <w:r>
+        <w:t>()</w:t>
+      </w:r>
+    </w:p>
+    <w:p>
+      <w:proofErr w:type="gramStart"/>
+      <w:r>
+        <w:t>print(</w:t>
+      </w:r>
+      <w:proofErr w:type="gramEnd"/>
+      <w:r>
+        <w:t>'The most frequent Start Hour: ', '\033[91m' + str(</w:t>
+      </w:r>
+      <w:proofErr w:type="spellStart"/>
+      <w:r>
+        <w:t>popular_hour</w:t>
+      </w:r>
+      <w:proofErr w:type="spellEnd"/>
+      <w:r>
+        <w:t>)  + '\033[0m')</w:t>
+      </w:r>
+    </w:p>
+    <w:p/>
+    <w:p>
+      <w:proofErr w:type="gramStart"/>
+      <w:r>
+        <w:t>print(</w:t>
+      </w:r>
+      <w:proofErr w:type="gramEnd"/>
+      <w:r>
+        <w:t>"\</w:t>
+      </w:r>
+      <w:proofErr w:type="spellStart"/>
+      <w:r>
+        <w:t>nThis</w:t>
+      </w:r>
+      <w:proofErr w:type="spellEnd"/>
+      <w:r>
+        <w:t xml:space="preserve"> took %s seconds." % (</w:t>
+      </w:r>
+      <w:proofErr w:type="spellStart"/>
+      <w:proofErr w:type="gramStart"/>
+      <w:r>
+        <w:t>time.time</w:t>
+      </w:r>
+      <w:proofErr w:type="spellEnd"/>
+      <w:proofErr w:type="gramEnd"/>
+      <w:r>
+        <w:t xml:space="preserve">() - </w:t>
+      </w:r>
+      <w:proofErr w:type="spellStart"/>
+      <w:r>
+        <w:t>start_time</w:t>
+      </w:r>
+      <w:proofErr w:type="spellEnd"/>
+      <w:r>
+        <w:t>))</w:t>
+      </w:r>
+    </w:p>
+    <w:p>
+      <w:proofErr w:type="gramStart"/>
+      <w:r>
+        <w:t>print(</w:t>
+      </w:r>
+      <w:proofErr w:type="gramEnd"/>
+      <w:r>
+        <w:t>'-'*</w:t>
+      </w:r>
+      <w:r>
+        <w:t>6</w:t>
+      </w:r>
+      <w:r>
+        <w:t>0)</w:t>
       </w:r>
       <w:bookmarkStart w:id="0" w:name="_GoBack"/>
       <w:bookmarkEnd w:id="0"/>
-      <w:r>
-        <w:t>r,november</w:t>
-      </w:r>
-      <w:proofErr w:type="spellEnd"/>
-      <w:r>
-        <w:t xml:space="preserve">, </w:t>
-      </w:r>
-      <w:proofErr w:type="spellStart"/>
-      <w:r>
-        <w:t>december</w:t>
-      </w:r>
-      <w:proofErr w:type="spellEnd"/>
-      <w:r>
-        <w:t xml:space="preserve">.\n").lower()            </w:t>
-      </w:r>
-    </w:p>
-    <w:p>
-      <w:r>
-        <w:t xml:space="preserve">          if month in ('all','</w:t>
-      </w:r>
-      <w:proofErr w:type="spellStart"/>
-      <w:r>
-        <w:t>january</w:t>
-      </w:r>
-      <w:proofErr w:type="spellEnd"/>
-      <w:r>
-        <w:t>', '</w:t>
-      </w:r>
-      <w:proofErr w:type="spellStart"/>
-      <w:r>
-        <w:t>february</w:t>
-      </w:r>
-      <w:proofErr w:type="spellEnd"/>
-      <w:r>
-        <w:t>','march', '</w:t>
-      </w:r>
-      <w:proofErr w:type="spellStart"/>
-      <w:r>
-        <w:t>april</w:t>
-      </w:r>
-      <w:proofErr w:type="spellEnd"/>
-      <w:r>
-        <w:t>', 'may', '</w:t>
-      </w:r>
-      <w:proofErr w:type="spellStart"/>
-      <w:r>
-        <w:t>june</w:t>
-      </w:r>
-      <w:proofErr w:type="spellEnd"/>
-      <w:r>
-        <w:t>'</w:t>
-      </w:r>
-      <w:r>
-        <w:t>,’</w:t>
-      </w:r>
-      <w:proofErr w:type="spellStart"/>
-      <w:r>
-        <w:t>july</w:t>
-      </w:r>
-      <w:proofErr w:type="spellEnd"/>
-      <w:r>
-        <w:t>’, ‘august’,’</w:t>
-      </w:r>
-      <w:proofErr w:type="spellStart"/>
-      <w:r>
-        <w:t>september</w:t>
-      </w:r>
-      <w:proofErr w:type="spellEnd"/>
-      <w:r>
-        <w:t>’, ‘</w:t>
-      </w:r>
-      <w:proofErr w:type="spellStart"/>
-      <w:r>
-        <w:t>october</w:t>
-      </w:r>
-      <w:proofErr w:type="spellEnd"/>
-      <w:r>
-        <w:t>’, ‘</w:t>
-      </w:r>
-      <w:proofErr w:type="spellStart"/>
-      <w:r>
-        <w:t>november</w:t>
-      </w:r>
-      <w:proofErr w:type="spellEnd"/>
-      <w:r>
-        <w:t>’, ‘</w:t>
-      </w:r>
-      <w:proofErr w:type="spellStart"/>
-      <w:r>
-        <w:t>december</w:t>
-      </w:r>
-      <w:proofErr w:type="spellEnd"/>
-      <w:r>
-        <w:t>’</w:t>
-      </w:r>
-      <w:r>
-        <w:t>):</w:t>
-      </w:r>
-    </w:p>
-    <w:p>
-      <w:r>
-        <w:t xml:space="preserve">             break</w:t>
-      </w:r>
-    </w:p>
-    <w:p/>
-    <w:p>
-      <w:r>
-        <w:t>day = ''</w:t>
-      </w:r>
-    </w:p>
-    <w:p>
-      <w:r>
-        <w:t>while day not in ('all','</w:t>
-      </w:r>
-      <w:proofErr w:type="spellStart"/>
-      <w:r>
-        <w:t>monday</w:t>
-      </w:r>
-      <w:proofErr w:type="spellEnd"/>
-      <w:r>
-        <w:t>', '</w:t>
-      </w:r>
-      <w:proofErr w:type="spellStart"/>
-      <w:r>
-        <w:t>tuesday</w:t>
-      </w:r>
-      <w:proofErr w:type="spellEnd"/>
-      <w:r>
-        <w:t>','</w:t>
-      </w:r>
-      <w:proofErr w:type="spellStart"/>
-      <w:r>
-        <w:t>wednesday</w:t>
-      </w:r>
-      <w:proofErr w:type="spellEnd"/>
-      <w:r>
-        <w:t>', '</w:t>
-      </w:r>
-      <w:proofErr w:type="spellStart"/>
-      <w:r>
-        <w:t>thursday</w:t>
-      </w:r>
-      <w:proofErr w:type="spellEnd"/>
-      <w:r>
-        <w:t>', '</w:t>
-      </w:r>
-      <w:proofErr w:type="spellStart"/>
-      <w:r>
-        <w:t>friday</w:t>
-      </w:r>
-      <w:proofErr w:type="spellEnd"/>
-      <w:r>
-        <w:t>', '</w:t>
-      </w:r>
-      <w:proofErr w:type="spellStart"/>
-      <w:r>
-        <w:t>saturday</w:t>
-      </w:r>
-      <w:proofErr w:type="spellEnd"/>
-      <w:r>
-        <w:t>', '</w:t>
-      </w:r>
-      <w:proofErr w:type="spellStart"/>
-      <w:r>
-        <w:t>sunday</w:t>
-      </w:r>
-      <w:proofErr w:type="spellEnd"/>
-      <w:r>
-        <w:t>'):</w:t>
-      </w:r>
-    </w:p>
-    <w:p>
-      <w:r>
-        <w:t xml:space="preserve">          day = </w:t>
-      </w:r>
-      <w:proofErr w:type="gramStart"/>
-      <w:r>
-        <w:t>input(</w:t>
-      </w:r>
-      <w:proofErr w:type="gramEnd"/>
-      <w:r>
-        <w:t>"\</w:t>
-      </w:r>
-      <w:proofErr w:type="spellStart"/>
-      <w:r>
-        <w:t>nPlease</w:t>
-      </w:r>
-      <w:proofErr w:type="spellEnd"/>
-      <w:r>
-        <w:t xml:space="preserve"> select the day from the following options : all,monday,tuesday,wednesday,thursday,friday,saturday.\n").lower()            </w:t>
-      </w:r>
-    </w:p>
-    <w:p>
-      <w:r>
-        <w:t xml:space="preserve">          if day in ('all','</w:t>
-      </w:r>
-      <w:proofErr w:type="spellStart"/>
-      <w:r>
-        <w:t>monday</w:t>
-      </w:r>
-      <w:proofErr w:type="spellEnd"/>
-      <w:r>
-        <w:t>', '</w:t>
-      </w:r>
-      <w:proofErr w:type="spellStart"/>
-      <w:r>
-        <w:t>tuesday</w:t>
-      </w:r>
-      <w:proofErr w:type="spellEnd"/>
-      <w:r>
-        <w:t>','</w:t>
-      </w:r>
-      <w:proofErr w:type="spellStart"/>
-      <w:r>
-        <w:t>wednesday</w:t>
-      </w:r>
-      <w:proofErr w:type="spellEnd"/>
-      <w:r>
-        <w:t>', '</w:t>
-      </w:r>
-      <w:proofErr w:type="spellStart"/>
-      <w:r>
-        <w:t>thursday</w:t>
-      </w:r>
-      <w:proofErr w:type="spellEnd"/>
-      <w:r>
-        <w:t>', '</w:t>
-      </w:r>
-      <w:proofErr w:type="spellStart"/>
-      <w:r>
-        <w:t>friday</w:t>
-      </w:r>
-      <w:proofErr w:type="spellEnd"/>
-      <w:r>
-        <w:t>', '</w:t>
-      </w:r>
-      <w:proofErr w:type="spellStart"/>
-      <w:r>
-        <w:t>saturday</w:t>
-      </w:r>
-      <w:proofErr w:type="spellEnd"/>
-      <w:r>
-        <w:t>', '</w:t>
-      </w:r>
-      <w:proofErr w:type="spellStart"/>
-      <w:r>
-        <w:t>sunday</w:t>
-      </w:r>
-      <w:proofErr w:type="spellEnd"/>
-      <w:r>
-        <w:t>'):</w:t>
-      </w:r>
-    </w:p>
-    <w:p>
-      <w:r>
-        <w:t xml:space="preserve">             break</w:t>
-      </w:r>
-    </w:p>
-    <w:p/>
-    <w:p>
-      <w:r>
-        <w:t>#</w:t>
-      </w:r>
-      <w:proofErr w:type="spellStart"/>
-      <w:r>
-        <w:t>get_filters</w:t>
-      </w:r>
-      <w:proofErr w:type="spellEnd"/>
-      <w:r>
-        <w:t>(</w:t>
-      </w:r>
-      <w:proofErr w:type="spellStart"/>
-      <w:proofErr w:type="gramStart"/>
-      <w:r>
-        <w:t>city,month</w:t>
-      </w:r>
-      <w:proofErr w:type="gramEnd"/>
-      <w:r>
-        <w:t>,day</w:t>
-      </w:r>
-      <w:proofErr w:type="spellEnd"/>
-      <w:r>
-        <w:t>)</w:t>
-      </w:r>
-    </w:p>
-    <w:p>
-      <w:proofErr w:type="gramStart"/>
-      <w:r>
-        <w:t>print(</w:t>
-      </w:r>
-      <w:proofErr w:type="gramEnd"/>
-      <w:r>
-        <w:t>'-'*50)</w:t>
-      </w:r>
-    </w:p>
-    <w:p/>
-    <w:p/>
-    <w:p>
-      <w:r>
-        <w:t xml:space="preserve">def </w:t>
-      </w:r>
-      <w:proofErr w:type="spellStart"/>
-      <w:r>
-        <w:t>load_</w:t>
-      </w:r>
-      <w:proofErr w:type="gramStart"/>
-      <w:r>
-        <w:t>data</w:t>
-      </w:r>
-      <w:proofErr w:type="spellEnd"/>
-      <w:r>
-        <w:t>(</w:t>
-      </w:r>
-      <w:proofErr w:type="gramEnd"/>
-      <w:r>
-        <w:t>city, month, day):</w:t>
-      </w:r>
-    </w:p>
-    <w:p>
-      <w:r>
-        <w:t xml:space="preserve">    # load data file into a </w:t>
-      </w:r>
-      <w:proofErr w:type="spellStart"/>
-      <w:r>
-        <w:t>dataframe</w:t>
-      </w:r>
-      <w:proofErr w:type="spellEnd"/>
-    </w:p>
-    <w:p>
-      <w:r>
-        <w:t xml:space="preserve">    df = </w:t>
-      </w:r>
-      <w:proofErr w:type="spellStart"/>
-      <w:proofErr w:type="gramStart"/>
-      <w:r>
-        <w:t>pd.read</w:t>
-      </w:r>
-      <w:proofErr w:type="gramEnd"/>
-      <w:r>
-        <w:t>_csv</w:t>
-      </w:r>
-      <w:proofErr w:type="spellEnd"/>
-      <w:r>
-        <w:t>(CITY_DATA[city])</w:t>
-      </w:r>
-    </w:p>
-    <w:p>
-      <w:r>
-        <w:t xml:space="preserve">    #print (</w:t>
-      </w:r>
-      <w:proofErr w:type="spellStart"/>
-      <w:proofErr w:type="gramStart"/>
-      <w:r>
-        <w:t>df.head</w:t>
-      </w:r>
-      <w:proofErr w:type="spellEnd"/>
-      <w:proofErr w:type="gramEnd"/>
-      <w:r>
-        <w:t>())</w:t>
-      </w:r>
-    </w:p>
-    <w:p>
-      <w:r>
-        <w:lastRenderedPageBreak/>
-        <w:t xml:space="preserve">    # convert the Start Time column to datetime</w:t>
-      </w:r>
-    </w:p>
-    <w:p>
-      <w:r>
-        <w:t xml:space="preserve">    </w:t>
-      </w:r>
-      <w:proofErr w:type="gramStart"/>
-      <w:r>
-        <w:t>df[</w:t>
-      </w:r>
-      <w:proofErr w:type="gramEnd"/>
-      <w:r>
-        <w:t xml:space="preserve">'Start Time'] = </w:t>
-      </w:r>
-      <w:proofErr w:type="spellStart"/>
-      <w:r>
-        <w:t>pd.to_datetime</w:t>
-      </w:r>
-      <w:proofErr w:type="spellEnd"/>
-      <w:r>
-        <w:t>(df['Start Time'])</w:t>
-      </w:r>
-    </w:p>
-    <w:p/>
-    <w:p>
-      <w:r>
-        <w:t xml:space="preserve">    # extract month and day of week from Start Time to create new columns</w:t>
-      </w:r>
-    </w:p>
-    <w:p>
-      <w:r>
-        <w:t xml:space="preserve">    df['month'] = </w:t>
-      </w:r>
-      <w:proofErr w:type="gramStart"/>
-      <w:r>
-        <w:t>df[</w:t>
-      </w:r>
-      <w:proofErr w:type="gramEnd"/>
-      <w:r>
-        <w:t>'Start Time'].</w:t>
-      </w:r>
-      <w:proofErr w:type="spellStart"/>
-      <w:r>
-        <w:t>dt.month</w:t>
-      </w:r>
-      <w:proofErr w:type="spellEnd"/>
-    </w:p>
-    <w:p>
-      <w:r>
-        <w:t xml:space="preserve">    df['</w:t>
-      </w:r>
-      <w:proofErr w:type="spellStart"/>
-      <w:r>
-        <w:t>day_of_week</w:t>
-      </w:r>
-      <w:proofErr w:type="spellEnd"/>
-      <w:r>
-        <w:t xml:space="preserve">'] = </w:t>
-      </w:r>
-      <w:proofErr w:type="gramStart"/>
-      <w:r>
-        <w:t>df[</w:t>
-      </w:r>
-      <w:proofErr w:type="gramEnd"/>
-      <w:r>
-        <w:t>'Start Time'].</w:t>
-      </w:r>
-      <w:proofErr w:type="spellStart"/>
-      <w:r>
-        <w:t>dt.weekday_name</w:t>
-      </w:r>
-      <w:proofErr w:type="spellEnd"/>
-    </w:p>
-    <w:p/>
-    <w:p>
-      <w:r>
-        <w:t xml:space="preserve">    # filter by month if applicable</w:t>
-      </w:r>
-    </w:p>
-    <w:p>
-      <w:r>
-        <w:t xml:space="preserve">    if </w:t>
-      </w:r>
-      <w:proofErr w:type="gramStart"/>
-      <w:r>
-        <w:t>month !</w:t>
-      </w:r>
-      <w:proofErr w:type="gramEnd"/>
-      <w:r>
-        <w:t>= 'all':</w:t>
-      </w:r>
-    </w:p>
-    <w:p>
-      <w:r>
-        <w:t xml:space="preserve">        # use the index of the months list to get the corresponding int</w:t>
-      </w:r>
-    </w:p>
-    <w:p>
-      <w:r>
-        <w:t xml:space="preserve">        months = ['</w:t>
-      </w:r>
-      <w:proofErr w:type="spellStart"/>
-      <w:r>
-        <w:t>january</w:t>
-      </w:r>
-      <w:proofErr w:type="spellEnd"/>
-      <w:r>
-        <w:t>', '</w:t>
-      </w:r>
-      <w:proofErr w:type="spellStart"/>
-      <w:r>
-        <w:t>february</w:t>
-      </w:r>
-      <w:proofErr w:type="spellEnd"/>
-      <w:r>
-        <w:t>', 'march', '</w:t>
-      </w:r>
-      <w:proofErr w:type="spellStart"/>
-      <w:r>
-        <w:t>april</w:t>
-      </w:r>
-      <w:proofErr w:type="spellEnd"/>
-      <w:r>
-        <w:t>', 'may', '</w:t>
-      </w:r>
-      <w:proofErr w:type="spellStart"/>
-      <w:r>
-        <w:t>june</w:t>
-      </w:r>
-      <w:proofErr w:type="spellEnd"/>
-      <w:r>
-        <w:t>']</w:t>
-      </w:r>
-    </w:p>
-    <w:p>
-      <w:r>
-        <w:t xml:space="preserve">        month = </w:t>
-      </w:r>
-      <w:proofErr w:type="spellStart"/>
-      <w:proofErr w:type="gramStart"/>
-      <w:r>
-        <w:t>months.index</w:t>
-      </w:r>
-      <w:proofErr w:type="spellEnd"/>
-      <w:proofErr w:type="gramEnd"/>
-      <w:r>
-        <w:t>(month) + 1</w:t>
-      </w:r>
-    </w:p>
-    <w:p/>
-    <w:p>
-      <w:r>
-        <w:t xml:space="preserve">        # filter by month to create the new </w:t>
-      </w:r>
-      <w:proofErr w:type="spellStart"/>
-      <w:r>
-        <w:t>dataframe</w:t>
-      </w:r>
-      <w:proofErr w:type="spellEnd"/>
-    </w:p>
-    <w:p>
-      <w:r>
-        <w:t xml:space="preserve">        df = df[df['month'] == month]</w:t>
-      </w:r>
-    </w:p>
-    <w:p/>
-    <w:p>
-      <w:r>
-        <w:t xml:space="preserve">    # filter by day of week if applicable</w:t>
-      </w:r>
-    </w:p>
-    <w:p>
-      <w:r>
-        <w:t xml:space="preserve">    if </w:t>
-      </w:r>
-      <w:proofErr w:type="gramStart"/>
-      <w:r>
-        <w:t>day !</w:t>
-      </w:r>
-      <w:proofErr w:type="gramEnd"/>
-      <w:r>
-        <w:t>= 'all':</w:t>
-      </w:r>
-    </w:p>
-    <w:p>
-      <w:r>
-        <w:t xml:space="preserve">        # filter by day of week to create the new </w:t>
-      </w:r>
-      <w:proofErr w:type="spellStart"/>
-      <w:r>
-        <w:t>dataframe</w:t>
-      </w:r>
-      <w:proofErr w:type="spellEnd"/>
-    </w:p>
-    <w:p>
-      <w:r>
-        <w:t xml:space="preserve">        df = df[df['</w:t>
-      </w:r>
-      <w:proofErr w:type="spellStart"/>
-      <w:r>
-        <w:t>day_of_week</w:t>
-      </w:r>
-      <w:proofErr w:type="spellEnd"/>
-      <w:r>
-        <w:t xml:space="preserve">'] == </w:t>
-      </w:r>
-      <w:proofErr w:type="spellStart"/>
-      <w:proofErr w:type="gramStart"/>
-      <w:r>
-        <w:t>day.title</w:t>
-      </w:r>
-      <w:proofErr w:type="spellEnd"/>
-      <w:proofErr w:type="gramEnd"/>
-      <w:r>
-        <w:t>()]</w:t>
-      </w:r>
-    </w:p>
-    <w:p>
-      <w:r>
-        <w:t xml:space="preserve">        #print (</w:t>
-      </w:r>
-      <w:proofErr w:type="spellStart"/>
-      <w:proofErr w:type="gramStart"/>
-      <w:r>
-        <w:t>day.title</w:t>
-      </w:r>
-      <w:proofErr w:type="spellEnd"/>
-      <w:proofErr w:type="gramEnd"/>
-      <w:r>
-        <w:t>())</w:t>
-      </w:r>
-    </w:p>
-    <w:p>
-      <w:r>
-        <w:t xml:space="preserve">        #print (</w:t>
-      </w:r>
-      <w:proofErr w:type="spellStart"/>
-      <w:proofErr w:type="gramStart"/>
-      <w:r>
-        <w:t>df.head</w:t>
-      </w:r>
-      <w:proofErr w:type="spellEnd"/>
-      <w:proofErr w:type="gramEnd"/>
-      <w:r>
-        <w:t>())</w:t>
-      </w:r>
-    </w:p>
-    <w:p>
-      <w:r>
-        <w:t xml:space="preserve">    return df</w:t>
-      </w:r>
-    </w:p>
-    <w:p>
-      <w:proofErr w:type="spellStart"/>
-      <w:r>
-        <w:t>load_</w:t>
-      </w:r>
-      <w:proofErr w:type="gramStart"/>
-      <w:r>
-        <w:t>data</w:t>
-      </w:r>
-      <w:proofErr w:type="spellEnd"/>
-      <w:r>
-        <w:t>(</w:t>
-      </w:r>
-      <w:proofErr w:type="gramEnd"/>
-      <w:r>
-        <w:t>city, month, day)</w:t>
-      </w:r>
-    </w:p>
-    <w:p/>
-    <w:p>
-      <w:proofErr w:type="gramStart"/>
-      <w:r>
-        <w:t>print(</w:t>
-      </w:r>
-      <w:proofErr w:type="gramEnd"/>
-      <w:r>
-        <w:t>'\</w:t>
-      </w:r>
-      <w:proofErr w:type="spellStart"/>
-      <w:r>
-        <w:t>nCalculating</w:t>
-      </w:r>
-      <w:proofErr w:type="spellEnd"/>
-      <w:r>
-        <w:t xml:space="preserve"> The Most Frequent Times of Travel...\n')</w:t>
-      </w:r>
-    </w:p>
-    <w:p>
-      <w:proofErr w:type="spellStart"/>
-      <w:r>
-        <w:t>start_time</w:t>
-      </w:r>
-      <w:proofErr w:type="spellEnd"/>
-      <w:r>
-        <w:t xml:space="preserve"> = </w:t>
-      </w:r>
-      <w:proofErr w:type="spellStart"/>
-      <w:proofErr w:type="gramStart"/>
-      <w:r>
-        <w:t>time.time</w:t>
-      </w:r>
-      <w:proofErr w:type="spellEnd"/>
-      <w:proofErr w:type="gramEnd"/>
-      <w:r>
-        <w:t>()</w:t>
-      </w:r>
-    </w:p>
-    <w:p/>
-    <w:p>
-      <w:r>
-        <w:t># TO DO: display the most common month</w:t>
-      </w:r>
-    </w:p>
-    <w:p>
-      <w:r>
-        <w:lastRenderedPageBreak/>
-        <w:t xml:space="preserve"># load data file into a </w:t>
-      </w:r>
-      <w:proofErr w:type="spellStart"/>
-      <w:r>
-        <w:t>dataframe</w:t>
-      </w:r>
-      <w:proofErr w:type="spellEnd"/>
-    </w:p>
-    <w:p>
-      <w:r>
-        <w:t xml:space="preserve">df = </w:t>
-      </w:r>
-      <w:proofErr w:type="spellStart"/>
-      <w:r>
-        <w:t>load_</w:t>
-      </w:r>
-      <w:proofErr w:type="gramStart"/>
-      <w:r>
-        <w:t>data</w:t>
-      </w:r>
-      <w:proofErr w:type="spellEnd"/>
-      <w:r>
-        <w:t>(</w:t>
-      </w:r>
-      <w:proofErr w:type="gramEnd"/>
-      <w:r>
-        <w:t>city, month, day)</w:t>
-      </w:r>
-    </w:p>
-    <w:p/>
-    <w:p>
-      <w:r>
-        <w:t># convert the Start Time column to datetime</w:t>
-      </w:r>
-    </w:p>
-    <w:p>
-      <w:proofErr w:type="gramStart"/>
-      <w:r>
-        <w:t>df[</w:t>
-      </w:r>
-      <w:proofErr w:type="gramEnd"/>
-      <w:r>
-        <w:t xml:space="preserve">'Start Time'] = </w:t>
-      </w:r>
-      <w:proofErr w:type="spellStart"/>
-      <w:r>
-        <w:t>pd.to_datetime</w:t>
-      </w:r>
-      <w:proofErr w:type="spellEnd"/>
-      <w:r>
-        <w:t>(df['Start Time'], format='%</w:t>
-      </w:r>
-      <w:proofErr w:type="spellStart"/>
-      <w:r>
-        <w:t>Y%m%d</w:t>
-      </w:r>
-      <w:proofErr w:type="spellEnd"/>
-      <w:r>
-        <w:t>', errors='ignore')</w:t>
-      </w:r>
-    </w:p>
-    <w:p>
-      <w:r>
-        <w:t>#</w:t>
-      </w:r>
-      <w:proofErr w:type="gramStart"/>
-      <w:r>
-        <w:t>print(</w:t>
-      </w:r>
-      <w:proofErr w:type="gramEnd"/>
-      <w:r>
-        <w:t>df['Start Time'] )</w:t>
-      </w:r>
-    </w:p>
-    <w:p/>
-    <w:p>
-      <w:r>
-        <w:t># extract month from the Start Time column to create a popular month column</w:t>
-      </w:r>
-    </w:p>
-    <w:p>
-      <w:r>
-        <w:t>df['</w:t>
-      </w:r>
-      <w:proofErr w:type="spellStart"/>
-      <w:r>
-        <w:t>popular_month</w:t>
-      </w:r>
-      <w:proofErr w:type="spellEnd"/>
-      <w:r>
-        <w:t xml:space="preserve">'] = </w:t>
-      </w:r>
-      <w:proofErr w:type="spellStart"/>
-      <w:proofErr w:type="gramStart"/>
-      <w:r>
-        <w:t>pd.DatetimeIndex</w:t>
-      </w:r>
-      <w:proofErr w:type="spellEnd"/>
-      <w:proofErr w:type="gramEnd"/>
-      <w:r>
-        <w:t>(df['Start Time']).month</w:t>
-      </w:r>
-    </w:p>
-    <w:p>
-      <w:r>
-        <w:t>#print(df['</w:t>
-      </w:r>
-      <w:proofErr w:type="spellStart"/>
-      <w:r>
-        <w:t>popular_month</w:t>
-      </w:r>
-      <w:proofErr w:type="spellEnd"/>
-      <w:r>
-        <w:t>'])</w:t>
-      </w:r>
-    </w:p>
-    <w:p/>
-    <w:p>
-      <w:proofErr w:type="spellStart"/>
-      <w:r>
-        <w:t>popular_month</w:t>
-      </w:r>
-      <w:proofErr w:type="spellEnd"/>
-      <w:r>
-        <w:t xml:space="preserve"> = df['</w:t>
-      </w:r>
-      <w:proofErr w:type="spellStart"/>
-      <w:r>
-        <w:t>popular_month</w:t>
-      </w:r>
-      <w:proofErr w:type="spellEnd"/>
-      <w:r>
-        <w:t>'].</w:t>
-      </w:r>
-      <w:proofErr w:type="spellStart"/>
-      <w:r>
-        <w:t>value_counts</w:t>
-      </w:r>
-      <w:proofErr w:type="spellEnd"/>
-      <w:r>
-        <w:t>(</w:t>
-      </w:r>
-      <w:proofErr w:type="gramStart"/>
-      <w:r>
-        <w:t>).</w:t>
-      </w:r>
-      <w:proofErr w:type="spellStart"/>
-      <w:r>
-        <w:t>idxmax</w:t>
-      </w:r>
-      <w:proofErr w:type="spellEnd"/>
-      <w:proofErr w:type="gramEnd"/>
-      <w:r>
-        <w:t>()</w:t>
-      </w:r>
-    </w:p>
-    <w:p>
-      <w:proofErr w:type="gramStart"/>
-      <w:r>
-        <w:t>print(</w:t>
-      </w:r>
-      <w:proofErr w:type="gramEnd"/>
-      <w:r>
-        <w:t xml:space="preserve">'The most frequent month: ', '\033[91m' + </w:t>
-      </w:r>
-      <w:proofErr w:type="spellStart"/>
-      <w:r>
-        <w:t>calendar.month_name</w:t>
-      </w:r>
-      <w:proofErr w:type="spellEnd"/>
-      <w:r>
-        <w:t>[</w:t>
-      </w:r>
-      <w:proofErr w:type="spellStart"/>
-      <w:r>
-        <w:t>popular_month</w:t>
-      </w:r>
-      <w:proofErr w:type="spellEnd"/>
-      <w:r>
-        <w:t>] + '\033[0m' )</w:t>
-      </w:r>
-    </w:p>
-    <w:p/>
-    <w:p>
-      <w:r>
-        <w:t># TO DO: display the most common day of week</w:t>
-      </w:r>
-    </w:p>
-    <w:p>
-      <w:proofErr w:type="spellStart"/>
-      <w:r>
-        <w:t>Common_Day_of_week</w:t>
-      </w:r>
-      <w:proofErr w:type="spellEnd"/>
-      <w:r>
-        <w:t xml:space="preserve"> = df['</w:t>
-      </w:r>
-      <w:proofErr w:type="spellStart"/>
-      <w:r>
-        <w:t>day_of_week</w:t>
-      </w:r>
-      <w:proofErr w:type="spellEnd"/>
-      <w:r>
-        <w:t>'</w:t>
-      </w:r>
-      <w:proofErr w:type="gramStart"/>
-      <w:r>
-        <w:t>].mode</w:t>
-      </w:r>
-      <w:proofErr w:type="gramEnd"/>
-      <w:r>
-        <w:t>()[0]</w:t>
-      </w:r>
-    </w:p>
-    <w:p>
-      <w:r>
-        <w:t xml:space="preserve">print ('The most common day of the week: ', '\033[91m' + </w:t>
-      </w:r>
-      <w:proofErr w:type="spellStart"/>
-      <w:r>
-        <w:t>Common_Day_of_week</w:t>
-      </w:r>
-      <w:proofErr w:type="spellEnd"/>
-      <w:r>
-        <w:t xml:space="preserve"> + '\033[0m</w:t>
-      </w:r>
-      <w:proofErr w:type="gramStart"/>
-      <w:r>
-        <w:t>' )</w:t>
-      </w:r>
-      <w:proofErr w:type="gramEnd"/>
-    </w:p>
-    <w:p/>
-    <w:p>
-      <w:r>
-        <w:t># TO DO: display the most common start hour</w:t>
-      </w:r>
-    </w:p>
-    <w:p>
-      <w:r>
-        <w:t># extract hour from the Start Time column to create an hour column</w:t>
-      </w:r>
-    </w:p>
-    <w:p>
-      <w:r>
-        <w:t xml:space="preserve">df['hour'] = </w:t>
-      </w:r>
-      <w:proofErr w:type="spellStart"/>
-      <w:proofErr w:type="gramStart"/>
-      <w:r>
-        <w:t>pd.DatetimeIndex</w:t>
-      </w:r>
-      <w:proofErr w:type="spellEnd"/>
-      <w:proofErr w:type="gramEnd"/>
-      <w:r>
-        <w:t>(df['Start Time']).hour</w:t>
-      </w:r>
-    </w:p>
-    <w:p>
-      <w:r>
-        <w:t>#print(df['hour'])</w:t>
-      </w:r>
-    </w:p>
-    <w:p/>
-    <w:p>
-      <w:proofErr w:type="spellStart"/>
-      <w:r>
-        <w:t>popular_hour</w:t>
-      </w:r>
-      <w:proofErr w:type="spellEnd"/>
-      <w:r>
-        <w:t xml:space="preserve"> = df['hour'].</w:t>
-      </w:r>
-      <w:proofErr w:type="spellStart"/>
-      <w:r>
-        <w:t>value_counts</w:t>
-      </w:r>
-      <w:proofErr w:type="spellEnd"/>
-      <w:r>
-        <w:t>(</w:t>
-      </w:r>
-      <w:proofErr w:type="gramStart"/>
-      <w:r>
-        <w:t>).</w:t>
-      </w:r>
-      <w:proofErr w:type="spellStart"/>
-      <w:r>
-        <w:t>idxmax</w:t>
-      </w:r>
-      <w:proofErr w:type="spellEnd"/>
-      <w:proofErr w:type="gramEnd"/>
-      <w:r>
-        <w:t>()</w:t>
-      </w:r>
-    </w:p>
-    <w:p>
-      <w:proofErr w:type="gramStart"/>
-      <w:r>
-        <w:t>print(</w:t>
-      </w:r>
-      <w:proofErr w:type="gramEnd"/>
-      <w:r>
-        <w:t>'The most frequent Start Hour: ', '\033[91m' + str(</w:t>
-      </w:r>
-      <w:proofErr w:type="spellStart"/>
-      <w:r>
-        <w:t>popular_hour</w:t>
-      </w:r>
-      <w:proofErr w:type="spellEnd"/>
-      <w:r>
-        <w:t>)  + '\033[0m')</w:t>
-      </w:r>
-    </w:p>
-    <w:p/>
-    <w:p>
-      <w:proofErr w:type="gramStart"/>
-      <w:r>
-        <w:t>print(</w:t>
-      </w:r>
-      <w:proofErr w:type="gramEnd"/>
-      <w:r>
-        <w:t>"\</w:t>
-      </w:r>
-      <w:proofErr w:type="spellStart"/>
-      <w:r>
-        <w:t>nThis</w:t>
-      </w:r>
-      <w:proofErr w:type="spellEnd"/>
-      <w:r>
-        <w:t xml:space="preserve"> took %s seconds." % (</w:t>
-      </w:r>
-      <w:proofErr w:type="spellStart"/>
-      <w:proofErr w:type="gramStart"/>
-      <w:r>
-        <w:t>time.time</w:t>
-      </w:r>
-      <w:proofErr w:type="spellEnd"/>
-      <w:proofErr w:type="gramEnd"/>
-      <w:r>
-        <w:t xml:space="preserve">() - </w:t>
-      </w:r>
-      <w:proofErr w:type="spellStart"/>
-      <w:r>
-        <w:t>start_time</w:t>
-      </w:r>
-      <w:proofErr w:type="spellEnd"/>
-      <w:r>
-        <w:t>))</w:t>
-      </w:r>
-    </w:p>
-    <w:p>
-      <w:proofErr w:type="gramStart"/>
-      <w:r>
-        <w:t>print(</w:t>
-      </w:r>
-      <w:proofErr w:type="gramEnd"/>
-      <w:r>
-        <w:t>'-'*50)</w:t>
-      </w:r>
     </w:p>
     <w:p/>
     <w:p>
@@ -1670,7 +1673,13 @@
       </w:r>
       <w:proofErr w:type="gramEnd"/>
       <w:r>
-        <w:t>'-'*50)</w:t>
+        <w:t>'-'*</w:t>
+      </w:r>
+      <w:r>
+        <w:t>6</w:t>
+      </w:r>
+      <w:r>
+        <w:t>0)</w:t>
       </w:r>
     </w:p>
     <w:p/>
@@ -1848,7 +1857,13 @@
       </w:r>
       <w:proofErr w:type="gramEnd"/>
       <w:r>
-        <w:t>'-'*50)</w:t>
+        <w:t>'-'*</w:t>
+      </w:r>
+      <w:r>
+        <w:t>6</w:t>
+      </w:r>
+      <w:r>
+        <w:t>0)</w:t>
       </w:r>
     </w:p>
     <w:p/>

</xml_diff>

<commit_message>
Used a pre-defined list for city names. This helps with performance. Refer Ticket #776334
</commit_message>
<xml_diff>
--- a/Bikeshare.docx
+++ b/Bikeshare.docx
@@ -200,7 +200,26 @@
     <w:p>
       <w:r>
         <w:lastRenderedPageBreak/>
-        <w:t>while city not in ('</w:t>
+        <w:t xml:space="preserve">while city not in </w:t>
+      </w:r>
+      <w:r>
+        <w:t>CITY_DATA</w:t>
+      </w:r>
+      <w:r>
+        <w:t>:</w:t>
+      </w:r>
+    </w:p>
+    <w:p>
+      <w:r>
+        <w:t xml:space="preserve">          city = </w:t>
+      </w:r>
+      <w:proofErr w:type="gramStart"/>
+      <w:r>
+        <w:t>input(</w:t>
+      </w:r>
+      <w:proofErr w:type="gramEnd"/>
+      <w:r>
+        <w:t xml:space="preserve">"Please select the city name from the following options : </w:t>
       </w:r>
       <w:proofErr w:type="spellStart"/>
       <w:r>
@@ -208,15 +227,20 @@
       </w:r>
       <w:proofErr w:type="spellEnd"/>
       <w:r>
-        <w:t xml:space="preserve">', 'new </w:t>
-      </w:r>
-      <w:proofErr w:type="spellStart"/>
-      <w:r>
-        <w:t>york</w:t>
-      </w:r>
-      <w:proofErr w:type="spellEnd"/>
-      <w:r>
-        <w:t xml:space="preserve"> city', '</w:t>
+        <w:t xml:space="preserve">, new </w:t>
+      </w:r>
+      <w:proofErr w:type="spellStart"/>
+      <w:r>
+        <w:t>yo</w:t>
+      </w:r>
+      <w:bookmarkStart w:id="0" w:name="_GoBack"/>
+      <w:bookmarkEnd w:id="0"/>
+      <w:r>
+        <w:t>rk</w:t>
+      </w:r>
+      <w:proofErr w:type="spellEnd"/>
+      <w:r>
+        <w:t xml:space="preserve"> city, </w:t>
       </w:r>
       <w:proofErr w:type="spellStart"/>
       <w:r>
@@ -224,73 +248,18 @@
       </w:r>
       <w:proofErr w:type="spellEnd"/>
       <w:r>
-        <w:t>'):</w:t>
-      </w:r>
-    </w:p>
-    <w:p>
-      <w:r>
-        <w:t xml:space="preserve">          city = </w:t>
-      </w:r>
-      <w:proofErr w:type="gramStart"/>
-      <w:r>
-        <w:t>input(</w:t>
-      </w:r>
-      <w:proofErr w:type="gramEnd"/>
-      <w:r>
-        <w:t xml:space="preserve">"Please select the city name from the following options : </w:t>
-      </w:r>
-      <w:proofErr w:type="spellStart"/>
-      <w:r>
-        <w:t>chicago</w:t>
-      </w:r>
-      <w:proofErr w:type="spellEnd"/>
-      <w:r>
-        <w:t xml:space="preserve">, new </w:t>
-      </w:r>
-      <w:proofErr w:type="spellStart"/>
-      <w:r>
-        <w:t>york</w:t>
-      </w:r>
-      <w:proofErr w:type="spellEnd"/>
-      <w:r>
-        <w:t xml:space="preserve"> city, </w:t>
-      </w:r>
-      <w:proofErr w:type="spellStart"/>
-      <w:r>
-        <w:t>washington</w:t>
-      </w:r>
-      <w:proofErr w:type="spellEnd"/>
-      <w:r>
         <w:t xml:space="preserve">.\n").lower()            </w:t>
       </w:r>
     </w:p>
     <w:p>
       <w:r>
-        <w:t xml:space="preserve">          if city in ('</w:t>
-      </w:r>
-      <w:proofErr w:type="spellStart"/>
-      <w:r>
-        <w:t>chicago</w:t>
-      </w:r>
-      <w:proofErr w:type="spellEnd"/>
-      <w:r>
-        <w:t xml:space="preserve">','new </w:t>
-      </w:r>
-      <w:proofErr w:type="spellStart"/>
-      <w:r>
-        <w:t>york</w:t>
-      </w:r>
-      <w:proofErr w:type="spellEnd"/>
-      <w:r>
-        <w:t xml:space="preserve"> city','</w:t>
-      </w:r>
-      <w:proofErr w:type="spellStart"/>
-      <w:r>
-        <w:t>washington</w:t>
-      </w:r>
-      <w:proofErr w:type="spellEnd"/>
-      <w:r>
-        <w:t>'):</w:t>
+        <w:t xml:space="preserve">          if city in </w:t>
+      </w:r>
+      <w:r>
+        <w:t>CITY_DATA</w:t>
+      </w:r>
+      <w:r>
+        <w:t>:</w:t>
       </w:r>
     </w:p>
     <w:p>
@@ -1467,8 +1436,6 @@
       <w:r>
         <w:t>0)</w:t>
       </w:r>
-      <w:bookmarkStart w:id="0" w:name="_GoBack"/>
-      <w:bookmarkEnd w:id="0"/>
     </w:p>
     <w:p/>
     <w:p>

</xml_diff>